<commit_message>
Add cahier des charge 9-9
</commit_message>
<xml_diff>
--- a/files/word/cahier_des_charges.docx
+++ b/files/word/cahier_des_charges.docx
@@ -252,25 +252,117 @@
           <w:sz w:val="24"/>
           <w:szCs w:val="24"/>
         </w:rPr>
-        <w:t>, une carte sera à la disposition pour tous les utilisateurs pour visualiser l’endroit exact de chaque monuments. Chaque utilisateur pourra mettre en favoris le ou les monuments qu’ils souhaitent en se connectant sur notre application. Un système d’inscription et de connexion sera mis en place. Pour chaque monument il y aura une description détaillé avec de plus ample informations.</w:t>
-      </w:r>
-    </w:p>
-    <w:p>
-      <w:pPr>
-        <w:rPr>
-          <w:rFonts w:ascii="Algerian" w:eastAsia="Batang" w:hAnsi="Algerian"/>
-          <w:sz w:val="28"/>
-          <w:szCs w:val="28"/>
-        </w:rPr>
-      </w:pPr>
-      <w:r>
-        <w:rPr>
-          <w:rFonts w:ascii="Algerian" w:eastAsia="Batang" w:hAnsi="Algerian"/>
-          <w:sz w:val="28"/>
-          <w:szCs w:val="28"/>
-        </w:rPr>
-        <w:t>2 Objectif</w:t>
-      </w:r>
+        <w:t xml:space="preserve">, une carte sera à la disposition pour tous les utilisateurs </w:t>
+      </w:r>
+      <w:r>
+        <w:rPr>
+          <w:rFonts w:eastAsia="Batang" w:cstheme="minorHAnsi"/>
+          <w:sz w:val="24"/>
+          <w:szCs w:val="24"/>
+        </w:rPr>
+        <w:t>afin de</w:t>
+      </w:r>
+      <w:r>
+        <w:rPr>
+          <w:rFonts w:eastAsia="Batang" w:cstheme="minorHAnsi"/>
+          <w:sz w:val="24"/>
+          <w:szCs w:val="24"/>
+        </w:rPr>
+        <w:t xml:space="preserve"> visualiser l’endroit exact de chaque monument. </w:t>
+      </w:r>
+    </w:p>
+    <w:p>
+      <w:pPr>
+        <w:rPr>
+          <w:rFonts w:eastAsia="Batang" w:cstheme="minorHAnsi"/>
+          <w:sz w:val="24"/>
+          <w:szCs w:val="24"/>
+        </w:rPr>
+      </w:pPr>
+      <w:r>
+        <w:rPr>
+          <w:rFonts w:eastAsia="Batang" w:cstheme="minorHAnsi"/>
+          <w:sz w:val="24"/>
+          <w:szCs w:val="24"/>
+        </w:rPr>
+        <w:t xml:space="preserve">Chaque utilisateur pourra mettre en favoris le ou les monuments qu’ils souhaitent en se connectant sur notre application. </w:t>
+      </w:r>
+    </w:p>
+    <w:p>
+      <w:pPr>
+        <w:rPr>
+          <w:rFonts w:eastAsia="Batang" w:cstheme="minorHAnsi"/>
+          <w:sz w:val="24"/>
+          <w:szCs w:val="24"/>
+        </w:rPr>
+      </w:pPr>
+      <w:r>
+        <w:rPr>
+          <w:rFonts w:eastAsia="Batang" w:cstheme="minorHAnsi"/>
+          <w:sz w:val="24"/>
+          <w:szCs w:val="24"/>
+        </w:rPr>
+        <w:t>Un système d’inscription et de connexion sera mis en place. Pour chaque monument il y aura une description détaillé</w:t>
+      </w:r>
+      <w:r>
+        <w:rPr>
+          <w:rFonts w:eastAsia="Batang" w:cstheme="minorHAnsi"/>
+          <w:sz w:val="24"/>
+          <w:szCs w:val="24"/>
+        </w:rPr>
+        <w:t>e</w:t>
+      </w:r>
+      <w:r>
+        <w:rPr>
+          <w:rFonts w:eastAsia="Batang" w:cstheme="minorHAnsi"/>
+          <w:sz w:val="24"/>
+          <w:szCs w:val="24"/>
+        </w:rPr>
+        <w:t xml:space="preserve"> avec </w:t>
+      </w:r>
+      <w:r>
+        <w:rPr>
+          <w:rFonts w:eastAsia="Batang" w:cstheme="minorHAnsi"/>
+          <w:sz w:val="24"/>
+          <w:szCs w:val="24"/>
+        </w:rPr>
+        <w:t>des informations complémentaires.</w:t>
+      </w:r>
+    </w:p>
+    <w:p>
+      <w:pPr>
+        <w:rPr>
+          <w:rFonts w:ascii="Algerian" w:eastAsia="Batang" w:hAnsi="Algerian"/>
+          <w:sz w:val="28"/>
+          <w:szCs w:val="28"/>
+        </w:rPr>
+      </w:pPr>
+      <w:r>
+        <w:rPr>
+          <w:rFonts w:ascii="Algerian" w:eastAsia="Batang" w:hAnsi="Algerian"/>
+          <w:sz w:val="28"/>
+          <w:szCs w:val="28"/>
+        </w:rPr>
+        <w:t xml:space="preserve">2 </w:t>
+      </w:r>
+      <w:proofErr w:type="spellStart"/>
+      <w:r>
+        <w:rPr>
+          <w:rFonts w:ascii="Algerian" w:eastAsia="Batang" w:hAnsi="Algerian"/>
+          <w:sz w:val="28"/>
+          <w:szCs w:val="28"/>
+        </w:rPr>
+        <w:t>Objectif</w:t>
+      </w:r>
+      <w:r>
+        <w:rPr>
+          <w:rFonts w:ascii="Algerian" w:eastAsia="Batang" w:hAnsi="Algerian"/>
+          <w:sz w:val="28"/>
+          <w:szCs w:val="28"/>
+        </w:rPr>
+        <w:t>S</w:t>
+      </w:r>
+      <w:proofErr w:type="spellEnd"/>
     </w:p>
     <w:p>
       <w:pPr>
@@ -294,7 +386,64 @@
           <w:sz w:val="24"/>
           <w:szCs w:val="24"/>
         </w:rPr>
-        <w:t>Conception d’une application en Xamarin utilisant les éléments abordés pendant les séances et une utilisation d’une architecture MVVM. Prendra en compte les contraintes des fonctionnalités qui ont étaient données.</w:t>
+        <w:t>Conception d’une application en Xamarin utilisant les éléments abordés pendant les séances et une utilisation d’une architecture MVVM.</w:t>
+      </w:r>
+    </w:p>
+    <w:p>
+      <w:pPr>
+        <w:rPr>
+          <w:rFonts w:eastAsia="Batang" w:cstheme="minorHAnsi"/>
+          <w:sz w:val="24"/>
+          <w:szCs w:val="24"/>
+        </w:rPr>
+      </w:pPr>
+      <w:r>
+        <w:rPr>
+          <w:rFonts w:eastAsia="Batang" w:cstheme="minorHAnsi"/>
+          <w:sz w:val="24"/>
+          <w:szCs w:val="24"/>
+        </w:rPr>
+        <w:t>Celle-ci</w:t>
+      </w:r>
+      <w:r>
+        <w:rPr>
+          <w:rFonts w:eastAsia="Batang" w:cstheme="minorHAnsi"/>
+          <w:sz w:val="24"/>
+          <w:szCs w:val="24"/>
+        </w:rPr>
+        <w:t xml:space="preserve"> </w:t>
+      </w:r>
+      <w:r>
+        <w:rPr>
+          <w:rFonts w:eastAsia="Batang" w:cstheme="minorHAnsi"/>
+          <w:sz w:val="24"/>
+          <w:szCs w:val="24"/>
+        </w:rPr>
+        <w:t>p</w:t>
+      </w:r>
+      <w:r>
+        <w:rPr>
+          <w:rFonts w:eastAsia="Batang" w:cstheme="minorHAnsi"/>
+          <w:sz w:val="24"/>
+          <w:szCs w:val="24"/>
+        </w:rPr>
+        <w:t xml:space="preserve">rendra en compte les contraintes des fonctionnalités qui ont </w:t>
+      </w:r>
+      <w:r>
+        <w:rPr>
+          <w:rFonts w:eastAsia="Batang" w:cstheme="minorHAnsi"/>
+          <w:sz w:val="24"/>
+          <w:szCs w:val="24"/>
+        </w:rPr>
+        <w:t>été</w:t>
+      </w:r>
+      <w:r>
+        <w:rPr>
+          <w:rFonts w:eastAsia="Batang" w:cstheme="minorHAnsi"/>
+          <w:sz w:val="24"/>
+          <w:szCs w:val="24"/>
+        </w:rPr>
+        <w:t xml:space="preserve"> données.</w:t>
       </w:r>
       <w:r>
         <w:rPr>
@@ -333,18 +482,43 @@
       <w:r>
         <w:rPr>
           <w:rFonts w:eastAsia="Batang" w:cstheme="minorHAnsi"/>
-          <w:sz w:val="28"/>
-          <w:szCs w:val="28"/>
-        </w:rPr>
-        <w:tab/>
-      </w:r>
-      <w:r>
-        <w:rPr>
-          <w:rFonts w:eastAsia="Batang" w:cstheme="minorHAnsi"/>
-          <w:sz w:val="24"/>
-          <w:szCs w:val="24"/>
-        </w:rPr>
-        <w:t xml:space="preserve">L’application concernera tout personne qui veut s’enrichir culturellement. A travers l’application </w:t>
+          <w:sz w:val="24"/>
+          <w:szCs w:val="24"/>
+        </w:rPr>
+        <w:t xml:space="preserve">L’application </w:t>
+      </w:r>
+      <w:r>
+        <w:rPr>
+          <w:rFonts w:eastAsia="Batang" w:cstheme="minorHAnsi"/>
+          <w:sz w:val="24"/>
+          <w:szCs w:val="24"/>
+        </w:rPr>
+        <w:t>sera à tout type de public</w:t>
+      </w:r>
+    </w:p>
+    <w:p>
+      <w:pPr>
+        <w:rPr>
+          <w:rFonts w:eastAsia="Batang" w:cstheme="minorHAnsi"/>
+          <w:sz w:val="24"/>
+          <w:szCs w:val="24"/>
+        </w:rPr>
+      </w:pPr>
+      <w:r>
+        <w:rPr>
+          <w:rFonts w:eastAsia="Batang" w:cstheme="minorHAnsi"/>
+          <w:sz w:val="24"/>
+          <w:szCs w:val="24"/>
+        </w:rPr>
+        <w:t>À</w:t>
+      </w:r>
+      <w:r>
+        <w:rPr>
+          <w:rFonts w:eastAsia="Batang" w:cstheme="minorHAnsi"/>
+          <w:sz w:val="24"/>
+          <w:szCs w:val="24"/>
+        </w:rPr>
+        <w:t xml:space="preserve"> travers l’application </w:t>
       </w:r>
       <w:r>
         <w:rPr>
@@ -360,8 +534,49 @@
           <w:sz w:val="24"/>
           <w:szCs w:val="24"/>
         </w:rPr>
-        <w:t xml:space="preserve"> les monuments historique du monde entier sera présentés.</w:t>
-      </w:r>
+        <w:t xml:space="preserve"> les monuments historique</w:t>
+      </w:r>
+      <w:r>
+        <w:rPr>
+          <w:rFonts w:eastAsia="Batang" w:cstheme="minorHAnsi"/>
+          <w:sz w:val="24"/>
+          <w:szCs w:val="24"/>
+        </w:rPr>
+        <w:t>s</w:t>
+      </w:r>
+      <w:r>
+        <w:rPr>
+          <w:rFonts w:eastAsia="Batang" w:cstheme="minorHAnsi"/>
+          <w:sz w:val="24"/>
+          <w:szCs w:val="24"/>
+        </w:rPr>
+        <w:t xml:space="preserve"> du monde </w:t>
+      </w:r>
+      <w:r>
+        <w:rPr>
+          <w:rFonts w:eastAsia="Batang" w:cstheme="minorHAnsi"/>
+          <w:sz w:val="24"/>
+          <w:szCs w:val="24"/>
+        </w:rPr>
+        <w:t>seront</w:t>
+      </w:r>
+      <w:r>
+        <w:rPr>
+          <w:rFonts w:eastAsia="Batang" w:cstheme="minorHAnsi"/>
+          <w:sz w:val="24"/>
+          <w:szCs w:val="24"/>
+        </w:rPr>
+        <w:t xml:space="preserve"> présentés.</w:t>
+      </w:r>
+    </w:p>
+    <w:p>
+      <w:pPr>
+        <w:rPr>
+          <w:rFonts w:eastAsia="Batang" w:cstheme="minorHAnsi"/>
+          <w:sz w:val="24"/>
+          <w:szCs w:val="24"/>
+        </w:rPr>
+      </w:pPr>
     </w:p>
     <w:p>
       <w:pPr>
@@ -418,40 +633,97 @@
           <w:sz w:val="28"/>
           <w:szCs w:val="28"/>
         </w:rPr>
-        <w:t xml:space="preserve">Besoin fonctionnels </w:t>
-      </w:r>
-    </w:p>
-    <w:p>
-      <w:pPr>
-        <w:rPr>
-          <w:rFonts w:eastAsia="Batang" w:cstheme="minorHAnsi"/>
-          <w:sz w:val="24"/>
-          <w:szCs w:val="24"/>
-        </w:rPr>
-      </w:pPr>
-      <w:r>
-        <w:rPr>
-          <w:rFonts w:eastAsia="Batang" w:cstheme="minorHAnsi"/>
-          <w:sz w:val="24"/>
-          <w:szCs w:val="24"/>
-        </w:rPr>
-        <w:t>L’application doit comporter différentes fonctionnalités pour que l’utilisateur est par la suite l’envie de visité les monuments qu’ils ont préféré.</w:t>
-      </w:r>
-    </w:p>
-    <w:p>
-      <w:pPr>
-        <w:rPr>
-          <w:rFonts w:eastAsia="Batang" w:cstheme="minorHAnsi"/>
-          <w:sz w:val="24"/>
-          <w:szCs w:val="24"/>
-        </w:rPr>
-      </w:pPr>
-      <w:r>
-        <w:rPr>
-          <w:rFonts w:eastAsia="Batang" w:cstheme="minorHAnsi"/>
-          <w:sz w:val="24"/>
-          <w:szCs w:val="24"/>
-        </w:rPr>
+        <w:t>Besoins</w:t>
+      </w:r>
+      <w:r>
+        <w:rPr>
+          <w:rFonts w:ascii="Algerian" w:eastAsia="Batang" w:hAnsi="Algerian"/>
+          <w:sz w:val="28"/>
+          <w:szCs w:val="28"/>
+        </w:rPr>
+        <w:t xml:space="preserve"> fonctionnels </w:t>
+      </w:r>
+    </w:p>
+    <w:p>
+      <w:pPr>
+        <w:rPr>
+          <w:rFonts w:eastAsia="Batang" w:cstheme="minorHAnsi"/>
+          <w:sz w:val="24"/>
+          <w:szCs w:val="24"/>
+        </w:rPr>
+      </w:pPr>
+      <w:r>
+        <w:rPr>
+          <w:rFonts w:eastAsia="Batang" w:cstheme="minorHAnsi"/>
+          <w:sz w:val="24"/>
+          <w:szCs w:val="24"/>
+        </w:rPr>
+        <w:t xml:space="preserve">L’application doit comporter différentes fonctionnalités pour que l’utilisateur </w:t>
+      </w:r>
+      <w:r>
+        <w:rPr>
+          <w:rFonts w:eastAsia="Batang" w:cstheme="minorHAnsi"/>
+          <w:sz w:val="24"/>
+          <w:szCs w:val="24"/>
+        </w:rPr>
+        <w:t>ait</w:t>
+      </w:r>
+      <w:r>
+        <w:rPr>
+          <w:rFonts w:eastAsia="Batang" w:cstheme="minorHAnsi"/>
+          <w:sz w:val="24"/>
+          <w:szCs w:val="24"/>
+        </w:rPr>
+        <w:t xml:space="preserve"> par la suite l’envie de visit</w:t>
+      </w:r>
+      <w:r>
+        <w:rPr>
+          <w:rFonts w:eastAsia="Batang" w:cstheme="minorHAnsi"/>
+          <w:sz w:val="24"/>
+          <w:szCs w:val="24"/>
+        </w:rPr>
+        <w:t>er</w:t>
+      </w:r>
+      <w:r>
+        <w:rPr>
+          <w:rFonts w:eastAsia="Batang" w:cstheme="minorHAnsi"/>
+          <w:sz w:val="24"/>
+          <w:szCs w:val="24"/>
+        </w:rPr>
+        <w:t xml:space="preserve"> les monuments qu’il </w:t>
+      </w:r>
+      <w:r>
+        <w:rPr>
+          <w:rFonts w:eastAsia="Batang" w:cstheme="minorHAnsi"/>
+          <w:sz w:val="24"/>
+          <w:szCs w:val="24"/>
+        </w:rPr>
+        <w:t>préf</w:t>
+      </w:r>
+      <w:r>
+        <w:rPr>
+          <w:rFonts w:eastAsia="Batang" w:cstheme="minorHAnsi"/>
+          <w:sz w:val="24"/>
+          <w:szCs w:val="24"/>
+        </w:rPr>
+        <w:t>ère.</w:t>
+      </w:r>
+    </w:p>
+    <w:p>
+      <w:pPr>
+        <w:rPr>
+          <w:rFonts w:eastAsia="Batang" w:cstheme="minorHAnsi"/>
+          <w:sz w:val="24"/>
+          <w:szCs w:val="24"/>
+        </w:rPr>
+      </w:pPr>
+      <w:r>
+        <w:rPr>
+          <w:rFonts w:eastAsia="Batang" w:cstheme="minorHAnsi"/>
+          <w:sz w:val="24"/>
+          <w:szCs w:val="24"/>
+        </w:rPr>
+        <w:lastRenderedPageBreak/>
         <w:t>Une carte (</w:t>
       </w:r>
       <w:proofErr w:type="spellStart"/>
@@ -470,75 +742,298 @@
           <w:sz w:val="24"/>
           <w:szCs w:val="24"/>
         </w:rPr>
-        <w:t>) sera disponible pour visualisé tous les monuments historique, une interaction avec celle-ci sera disponible pour permettre à un utilisateur de l’ajouté dans les favoris</w:t>
-      </w:r>
-      <w:r>
-        <w:rPr>
-          <w:rFonts w:eastAsia="Batang" w:cstheme="minorHAnsi"/>
-          <w:sz w:val="24"/>
-          <w:szCs w:val="24"/>
-        </w:rPr>
-        <w:t xml:space="preserve"> ou bien de visualisé plus d’information concernant le monument sélectionné.</w:t>
-      </w:r>
-    </w:p>
-    <w:p>
-      <w:pPr>
-        <w:rPr>
-          <w:rFonts w:eastAsia="Batang" w:cstheme="minorHAnsi"/>
-          <w:sz w:val="24"/>
-          <w:szCs w:val="24"/>
-        </w:rPr>
-      </w:pPr>
-      <w:r>
-        <w:rPr>
-          <w:rFonts w:eastAsia="Batang" w:cstheme="minorHAnsi"/>
-          <w:sz w:val="24"/>
-          <w:szCs w:val="24"/>
-        </w:rPr>
-        <w:t>Une partie connexion, inscription pour que l’utilisateur ne perdent pas les monuments mis dans ses favoris</w:t>
-      </w:r>
-      <w:r>
-        <w:rPr>
-          <w:rFonts w:eastAsia="Batang" w:cstheme="minorHAnsi"/>
-          <w:sz w:val="24"/>
-          <w:szCs w:val="24"/>
-        </w:rPr>
-        <w:t>, l’utilisateur et les favoris seront stockée dans une base de données.</w:t>
-      </w:r>
-    </w:p>
-    <w:p>
-      <w:pPr>
-        <w:rPr>
-          <w:rFonts w:eastAsia="Batang" w:cstheme="minorHAnsi"/>
-          <w:sz w:val="24"/>
-          <w:szCs w:val="24"/>
-        </w:rPr>
-      </w:pPr>
-      <w:r>
-        <w:rPr>
-          <w:rFonts w:eastAsia="Batang" w:cstheme="minorHAnsi"/>
-          <w:sz w:val="24"/>
-          <w:szCs w:val="24"/>
-        </w:rPr>
-        <w:lastRenderedPageBreak/>
-        <w:t>La partie favoris permettra de voir les monuments que l’utilisateur as mis en favoris, un compteur de nombre de personne qui l’ont mis tous de même en favoris sera disponible dans cette partie et dans la partie avec plus d’information concernant le monument.</w:t>
-      </w:r>
-    </w:p>
-    <w:p>
-      <w:pPr>
-        <w:rPr>
-          <w:rFonts w:eastAsia="Batang" w:cstheme="minorHAnsi"/>
-          <w:sz w:val="24"/>
-          <w:szCs w:val="24"/>
-        </w:rPr>
-      </w:pPr>
-      <w:r>
-        <w:rPr>
-          <w:rFonts w:eastAsia="Batang" w:cstheme="minorHAnsi"/>
-          <w:sz w:val="24"/>
-          <w:szCs w:val="24"/>
-        </w:rPr>
-        <w:t>La partie information d’un monument sera présent pour donnée encore plus envie à l’utilisateur de visité ce monument pour faire un voyage dans ce lieu culture et harmonieux.</w:t>
+        <w:t>) sera disponible pour visualis</w:t>
+      </w:r>
+      <w:r>
+        <w:rPr>
+          <w:rFonts w:eastAsia="Batang" w:cstheme="minorHAnsi"/>
+          <w:sz w:val="24"/>
+          <w:szCs w:val="24"/>
+        </w:rPr>
+        <w:t>er</w:t>
+      </w:r>
+      <w:r>
+        <w:rPr>
+          <w:rFonts w:eastAsia="Batang" w:cstheme="minorHAnsi"/>
+          <w:sz w:val="24"/>
+          <w:szCs w:val="24"/>
+        </w:rPr>
+        <w:t xml:space="preserve"> tous les monuments historique</w:t>
+      </w:r>
+      <w:r>
+        <w:rPr>
+          <w:rFonts w:eastAsia="Batang" w:cstheme="minorHAnsi"/>
+          <w:sz w:val="24"/>
+          <w:szCs w:val="24"/>
+        </w:rPr>
+        <w:t>s</w:t>
+      </w:r>
+      <w:r>
+        <w:rPr>
+          <w:rFonts w:eastAsia="Batang" w:cstheme="minorHAnsi"/>
+          <w:sz w:val="24"/>
+          <w:szCs w:val="24"/>
+        </w:rPr>
+        <w:t>, une interaction avec celle-ci sera disponible pour permettre à un utilisateur de l’ajout</w:t>
+      </w:r>
+      <w:r>
+        <w:rPr>
+          <w:rFonts w:eastAsia="Batang" w:cstheme="minorHAnsi"/>
+          <w:sz w:val="24"/>
+          <w:szCs w:val="24"/>
+        </w:rPr>
+        <w:t>er</w:t>
+      </w:r>
+      <w:r>
+        <w:rPr>
+          <w:rFonts w:eastAsia="Batang" w:cstheme="minorHAnsi"/>
+          <w:sz w:val="24"/>
+          <w:szCs w:val="24"/>
+        </w:rPr>
+        <w:t xml:space="preserve"> dans les favoris</w:t>
+      </w:r>
+      <w:r>
+        <w:rPr>
+          <w:rFonts w:eastAsia="Batang" w:cstheme="minorHAnsi"/>
+          <w:sz w:val="24"/>
+          <w:szCs w:val="24"/>
+        </w:rPr>
+        <w:t xml:space="preserve"> ou bien de visualis</w:t>
+      </w:r>
+      <w:r>
+        <w:rPr>
+          <w:rFonts w:eastAsia="Batang" w:cstheme="minorHAnsi"/>
+          <w:sz w:val="24"/>
+          <w:szCs w:val="24"/>
+        </w:rPr>
+        <w:t>er</w:t>
+      </w:r>
+      <w:r>
+        <w:rPr>
+          <w:rFonts w:eastAsia="Batang" w:cstheme="minorHAnsi"/>
+          <w:sz w:val="24"/>
+          <w:szCs w:val="24"/>
+        </w:rPr>
+        <w:t xml:space="preserve"> plus d’information</w:t>
+      </w:r>
+      <w:r>
+        <w:rPr>
+          <w:rFonts w:eastAsia="Batang" w:cstheme="minorHAnsi"/>
+          <w:sz w:val="24"/>
+          <w:szCs w:val="24"/>
+        </w:rPr>
+        <w:t>s</w:t>
+      </w:r>
+      <w:r>
+        <w:rPr>
+          <w:rFonts w:eastAsia="Batang" w:cstheme="minorHAnsi"/>
+          <w:sz w:val="24"/>
+          <w:szCs w:val="24"/>
+        </w:rPr>
+        <w:t xml:space="preserve"> concernant le monument sélectionné.</w:t>
+      </w:r>
+    </w:p>
+    <w:p>
+      <w:pPr>
+        <w:rPr>
+          <w:rFonts w:eastAsia="Batang" w:cstheme="minorHAnsi"/>
+          <w:sz w:val="24"/>
+          <w:szCs w:val="24"/>
+        </w:rPr>
+      </w:pPr>
+      <w:r>
+        <w:rPr>
+          <w:rFonts w:eastAsia="Batang" w:cstheme="minorHAnsi"/>
+          <w:sz w:val="24"/>
+          <w:szCs w:val="24"/>
+        </w:rPr>
+        <w:t>Une partie connexion, inscription pour que l’utilisateur ne perd</w:t>
+      </w:r>
+      <w:r>
+        <w:rPr>
+          <w:rFonts w:eastAsia="Batang" w:cstheme="minorHAnsi"/>
+          <w:sz w:val="24"/>
+          <w:szCs w:val="24"/>
+        </w:rPr>
+        <w:t>e</w:t>
+      </w:r>
+      <w:r>
+        <w:rPr>
+          <w:rFonts w:eastAsia="Batang" w:cstheme="minorHAnsi"/>
+          <w:sz w:val="24"/>
+          <w:szCs w:val="24"/>
+        </w:rPr>
+        <w:t xml:space="preserve"> pas les monuments </w:t>
+      </w:r>
+      <w:r>
+        <w:rPr>
+          <w:rFonts w:eastAsia="Batang" w:cstheme="minorHAnsi"/>
+          <w:sz w:val="24"/>
+          <w:szCs w:val="24"/>
+        </w:rPr>
+        <w:t>placés</w:t>
+      </w:r>
+      <w:r>
+        <w:rPr>
+          <w:rFonts w:eastAsia="Batang" w:cstheme="minorHAnsi"/>
+          <w:sz w:val="24"/>
+          <w:szCs w:val="24"/>
+        </w:rPr>
+        <w:t xml:space="preserve"> dans ses favoris</w:t>
+      </w:r>
+      <w:r>
+        <w:rPr>
+          <w:rFonts w:eastAsia="Batang" w:cstheme="minorHAnsi"/>
+          <w:sz w:val="24"/>
+          <w:szCs w:val="24"/>
+        </w:rPr>
+        <w:t xml:space="preserve">, l’utilisateur et </w:t>
+      </w:r>
+      <w:r>
+        <w:rPr>
+          <w:rFonts w:eastAsia="Batang" w:cstheme="minorHAnsi"/>
+          <w:sz w:val="24"/>
+          <w:szCs w:val="24"/>
+        </w:rPr>
+        <w:t>ses</w:t>
+      </w:r>
+      <w:r>
+        <w:rPr>
+          <w:rFonts w:eastAsia="Batang" w:cstheme="minorHAnsi"/>
+          <w:sz w:val="24"/>
+          <w:szCs w:val="24"/>
+        </w:rPr>
+        <w:t xml:space="preserve"> favoris seront </w:t>
+      </w:r>
+      <w:r>
+        <w:rPr>
+          <w:rFonts w:eastAsia="Batang" w:cstheme="minorHAnsi"/>
+          <w:sz w:val="24"/>
+          <w:szCs w:val="24"/>
+        </w:rPr>
+        <w:t>enregistrés</w:t>
+      </w:r>
+      <w:r>
+        <w:rPr>
+          <w:rFonts w:eastAsia="Batang" w:cstheme="minorHAnsi"/>
+          <w:sz w:val="24"/>
+          <w:szCs w:val="24"/>
+        </w:rPr>
+        <w:t xml:space="preserve"> dans une base de données.</w:t>
+      </w:r>
+    </w:p>
+    <w:p>
+      <w:pPr>
+        <w:rPr>
+          <w:rFonts w:eastAsia="Batang" w:cstheme="minorHAnsi"/>
+          <w:sz w:val="24"/>
+          <w:szCs w:val="24"/>
+        </w:rPr>
+      </w:pPr>
+      <w:r>
+        <w:rPr>
+          <w:rFonts w:eastAsia="Batang" w:cstheme="minorHAnsi"/>
+          <w:sz w:val="24"/>
+          <w:szCs w:val="24"/>
+        </w:rPr>
+        <w:t xml:space="preserve">La partie favoris permettra de voir les monuments que l’utilisateur a mis en favoris, </w:t>
+      </w:r>
+      <w:r>
+        <w:rPr>
+          <w:rFonts w:eastAsia="Batang" w:cstheme="minorHAnsi"/>
+          <w:sz w:val="24"/>
+          <w:szCs w:val="24"/>
+        </w:rPr>
+        <w:t>un compteur indiquant le nombre de personne</w:t>
+      </w:r>
+      <w:r>
+        <w:rPr>
+          <w:rFonts w:eastAsia="Batang" w:cstheme="minorHAnsi"/>
+          <w:sz w:val="24"/>
+          <w:szCs w:val="24"/>
+        </w:rPr>
+        <w:t>s</w:t>
+      </w:r>
+      <w:r>
+        <w:rPr>
+          <w:rFonts w:eastAsia="Batang" w:cstheme="minorHAnsi"/>
+          <w:sz w:val="24"/>
+          <w:szCs w:val="24"/>
+        </w:rPr>
+        <w:t xml:space="preserve"> ayant ajouté ce monument en favoris sera visible.</w:t>
+      </w:r>
+    </w:p>
+    <w:p>
+      <w:pPr>
+        <w:rPr>
+          <w:rFonts w:eastAsia="Batang" w:cstheme="minorHAnsi"/>
+          <w:sz w:val="24"/>
+          <w:szCs w:val="24"/>
+        </w:rPr>
+      </w:pPr>
+      <w:r>
+        <w:rPr>
+          <w:rFonts w:eastAsia="Batang" w:cstheme="minorHAnsi"/>
+          <w:sz w:val="24"/>
+          <w:szCs w:val="24"/>
+        </w:rPr>
+        <w:t>La partie information d’un monument sera présent</w:t>
+      </w:r>
+      <w:r>
+        <w:rPr>
+          <w:rFonts w:eastAsia="Batang" w:cstheme="minorHAnsi"/>
+          <w:sz w:val="24"/>
+          <w:szCs w:val="24"/>
+        </w:rPr>
+        <w:t>e</w:t>
+      </w:r>
+      <w:r>
+        <w:rPr>
+          <w:rFonts w:eastAsia="Batang" w:cstheme="minorHAnsi"/>
+          <w:sz w:val="24"/>
+          <w:szCs w:val="24"/>
+        </w:rPr>
+        <w:t xml:space="preserve"> pour </w:t>
+      </w:r>
+      <w:r>
+        <w:rPr>
+          <w:rFonts w:eastAsia="Batang" w:cstheme="minorHAnsi"/>
+          <w:sz w:val="24"/>
+          <w:szCs w:val="24"/>
+        </w:rPr>
+        <w:t>donner</w:t>
+      </w:r>
+      <w:r>
+        <w:rPr>
+          <w:rFonts w:eastAsia="Batang" w:cstheme="minorHAnsi"/>
+          <w:sz w:val="24"/>
+          <w:szCs w:val="24"/>
+        </w:rPr>
+        <w:t xml:space="preserve"> encore plus envie à l’utilisateur de visit</w:t>
+      </w:r>
+      <w:r>
+        <w:rPr>
+          <w:rFonts w:eastAsia="Batang" w:cstheme="minorHAnsi"/>
+          <w:sz w:val="24"/>
+          <w:szCs w:val="24"/>
+        </w:rPr>
+        <w:t>er</w:t>
+      </w:r>
+      <w:r>
+        <w:rPr>
+          <w:rFonts w:eastAsia="Batang" w:cstheme="minorHAnsi"/>
+          <w:sz w:val="24"/>
+          <w:szCs w:val="24"/>
+        </w:rPr>
+        <w:t xml:space="preserve"> ce monument</w:t>
+      </w:r>
+      <w:r>
+        <w:rPr>
+          <w:rFonts w:eastAsia="Batang" w:cstheme="minorHAnsi"/>
+          <w:sz w:val="24"/>
+          <w:szCs w:val="24"/>
+        </w:rPr>
+        <w:t>.</w:t>
       </w:r>
     </w:p>
     <w:p>
@@ -611,7 +1106,31 @@
           <w:sz w:val="24"/>
           <w:szCs w:val="24"/>
         </w:rPr>
-        <w:t>Interface ergonomique, conviviale et simple à utiliser</w:t>
+        <w:t>Interface ergonomique</w:t>
+      </w:r>
+      <w:r>
+        <w:rPr>
+          <w:rFonts w:eastAsia="Batang" w:cstheme="minorHAnsi"/>
+          <w:sz w:val="24"/>
+          <w:szCs w:val="24"/>
+        </w:rPr>
+        <w:t xml:space="preserve"> et</w:t>
+      </w:r>
+      <w:r>
+        <w:rPr>
+          <w:rFonts w:eastAsia="Batang" w:cstheme="minorHAnsi"/>
+          <w:sz w:val="24"/>
+          <w:szCs w:val="24"/>
+        </w:rPr>
+        <w:t xml:space="preserve"> </w:t>
+      </w:r>
+      <w:r>
+        <w:rPr>
+          <w:rFonts w:eastAsia="Batang" w:cstheme="minorHAnsi"/>
+          <w:sz w:val="24"/>
+          <w:szCs w:val="24"/>
+        </w:rPr>
+        <w:t>intuitive</w:t>
       </w:r>
     </w:p>
     <w:p>
@@ -633,7 +1152,23 @@
           <w:sz w:val="24"/>
           <w:szCs w:val="24"/>
         </w:rPr>
-        <w:t>Une carte avec les monuments n’ayant très peu ou pas de temps de réponse (niveau latence, optimisation)</w:t>
+        <w:t>Une carte avec les monuments</w:t>
+      </w:r>
+      <w:r>
+        <w:rPr>
+          <w:rFonts w:eastAsia="Batang" w:cstheme="minorHAnsi"/>
+          <w:sz w:val="24"/>
+          <w:szCs w:val="24"/>
+        </w:rPr>
+        <w:t xml:space="preserve"> n’ayant </w:t>
+      </w:r>
+      <w:r>
+        <w:rPr>
+          <w:rFonts w:eastAsia="Batang" w:cstheme="minorHAnsi"/>
+          <w:sz w:val="24"/>
+          <w:szCs w:val="24"/>
+        </w:rPr>
+        <w:t>très peu ou pas de temps de réponse (niveau latence, optimisation)</w:t>
       </w:r>
     </w:p>
     <w:p>
@@ -710,7 +1245,23 @@
           <w:sz w:val="24"/>
           <w:szCs w:val="24"/>
         </w:rPr>
-        <w:t>Persistance de certaine données</w:t>
+        <w:t>Persistance de certaine</w:t>
+      </w:r>
+      <w:r>
+        <w:rPr>
+          <w:rFonts w:eastAsia="Batang" w:cstheme="minorHAnsi"/>
+          <w:sz w:val="24"/>
+          <w:szCs w:val="24"/>
+        </w:rPr>
+        <w:t>s</w:t>
+      </w:r>
+      <w:r>
+        <w:rPr>
+          <w:rFonts w:eastAsia="Batang" w:cstheme="minorHAnsi"/>
+          <w:sz w:val="24"/>
+          <w:szCs w:val="24"/>
+        </w:rPr>
+        <w:t xml:space="preserve"> données</w:t>
       </w:r>
     </w:p>
     <w:p>
@@ -754,7 +1305,23 @@
           <w:sz w:val="24"/>
           <w:szCs w:val="24"/>
         </w:rPr>
-        <w:t xml:space="preserve">Utilisant de </w:t>
+        <w:t>Utilisant de</w:t>
+      </w:r>
+      <w:r>
+        <w:rPr>
+          <w:rFonts w:eastAsia="Batang" w:cstheme="minorHAnsi"/>
+          <w:sz w:val="24"/>
+          <w:szCs w:val="24"/>
+        </w:rPr>
+        <w:t>s</w:t>
+      </w:r>
+      <w:r>
+        <w:rPr>
+          <w:rFonts w:eastAsia="Batang" w:cstheme="minorHAnsi"/>
+          <w:sz w:val="24"/>
+          <w:szCs w:val="24"/>
+        </w:rPr>
+        <w:t xml:space="preserve"> </w:t>
       </w:r>
       <w:r>
         <w:rPr>
@@ -770,7 +1337,23 @@
           <w:sz w:val="24"/>
           <w:szCs w:val="24"/>
         </w:rPr>
-        <w:t xml:space="preserve"> native (Custom </w:t>
+        <w:t xml:space="preserve"> native</w:t>
+      </w:r>
+      <w:r>
+        <w:rPr>
+          <w:rFonts w:eastAsia="Batang" w:cstheme="minorHAnsi"/>
+          <w:sz w:val="24"/>
+          <w:szCs w:val="24"/>
+        </w:rPr>
+        <w:t>s</w:t>
+      </w:r>
+      <w:r>
+        <w:rPr>
+          <w:rFonts w:eastAsia="Batang" w:cstheme="minorHAnsi"/>
+          <w:sz w:val="24"/>
+          <w:szCs w:val="24"/>
+        </w:rPr>
+        <w:t xml:space="preserve"> (Custom </w:t>
       </w:r>
       <w:proofErr w:type="spellStart"/>
       <w:r>
@@ -914,16 +1497,16 @@
           <w:noProof/>
         </w:rPr>
         <w:drawing>
-          <wp:anchor distT="0" distB="0" distL="114300" distR="114300" simplePos="0" relativeHeight="251672576" behindDoc="1" locked="0" layoutInCell="1" allowOverlap="1" wp14:anchorId="7C882282" wp14:editId="65957F18">
+          <wp:anchor distT="0" distB="0" distL="114300" distR="114300" simplePos="0" relativeHeight="251672576" behindDoc="1" locked="0" layoutInCell="1" allowOverlap="1" wp14:anchorId="7C882282" wp14:editId="77D35898">
             <wp:simplePos x="0" y="0"/>
             <wp:positionH relativeFrom="margin">
-              <wp:align>right</wp:align>
+              <wp:posOffset>-267335</wp:posOffset>
             </wp:positionH>
             <wp:positionV relativeFrom="paragraph">
-              <wp:posOffset>12065</wp:posOffset>
+              <wp:posOffset>137795</wp:posOffset>
             </wp:positionV>
-            <wp:extent cx="5760720" cy="1164590"/>
-            <wp:effectExtent l="0" t="0" r="0" b="0"/>
+            <wp:extent cx="6483166" cy="1310640"/>
+            <wp:effectExtent l="0" t="0" r="0" b="3810"/>
             <wp:wrapNone/>
             <wp:docPr id="1" name="Image 1"/>
             <wp:cNvGraphicFramePr>
@@ -951,7 +1534,7 @@
                   <pic:spPr>
                     <a:xfrm>
                       <a:off x="0" y="0"/>
-                      <a:ext cx="5760720" cy="1164590"/>
+                      <a:ext cx="6483166" cy="1310640"/>
                     </a:xfrm>
                     <a:prstGeom prst="rect">
                       <a:avLst/>
@@ -1005,12 +1588,40 @@
           <w:szCs w:val="28"/>
         </w:rPr>
       </w:pPr>
-      <w:r>
-        <w:rPr>
-          <w:rFonts w:ascii="Algerian" w:eastAsia="Batang" w:hAnsi="Algerian"/>
-          <w:sz w:val="28"/>
-          <w:szCs w:val="28"/>
-        </w:rPr>
+    </w:p>
+    <w:p>
+      <w:pPr>
+        <w:rPr>
+          <w:rFonts w:ascii="Algerian" w:eastAsia="Batang" w:hAnsi="Algerian"/>
+          <w:sz w:val="28"/>
+          <w:szCs w:val="28"/>
+        </w:rPr>
+      </w:pPr>
+    </w:p>
+    <w:p>
+      <w:pPr>
+        <w:rPr>
+          <w:rFonts w:ascii="Algerian" w:eastAsia="Batang" w:hAnsi="Algerian"/>
+          <w:sz w:val="28"/>
+          <w:szCs w:val="28"/>
+        </w:rPr>
+      </w:pPr>
+    </w:p>
+    <w:p>
+      <w:pPr>
+        <w:rPr>
+          <w:rFonts w:ascii="Algerian" w:eastAsia="Batang" w:hAnsi="Algerian"/>
+          <w:sz w:val="28"/>
+          <w:szCs w:val="28"/>
+        </w:rPr>
+      </w:pPr>
+      <w:r>
+        <w:rPr>
+          <w:rFonts w:ascii="Algerian" w:eastAsia="Batang" w:hAnsi="Algerian"/>
+          <w:sz w:val="28"/>
+          <w:szCs w:val="28"/>
+        </w:rPr>
+        <w:lastRenderedPageBreak/>
         <w:t>7 Architecture Logicielle</w:t>
       </w:r>
     </w:p>
@@ -1025,6 +1636,7 @@
       <w:r>
         <w:rPr>
           <w:rFonts w:ascii="Algerian" w:eastAsia="Batang" w:hAnsi="Algerian"/>
+          <w:noProof/>
           <w:sz w:val="28"/>
           <w:szCs w:val="28"/>
         </w:rPr>
@@ -1101,6 +1713,7 @@
       <w:r>
         <w:rPr>
           <w:rFonts w:ascii="Algerian" w:eastAsia="Batang" w:hAnsi="Algerian"/>
+          <w:noProof/>
           <w:sz w:val="28"/>
           <w:szCs w:val="28"/>
         </w:rPr>
@@ -1229,7 +1842,7 @@
                         <w:txbxContent>
                           <w:p>
                             <w:r>
-                              <w:t>https</w:t>
+                              <w:t>TCP/IP</w:t>
                             </w:r>
                           </w:p>
                         </w:txbxContent>
@@ -1257,7 +1870,7 @@
                   <w:txbxContent>
                     <w:p>
                       <w:r>
-                        <w:t>https</w:t>
+                        <w:t>TCP/IP</w:t>
                       </w:r>
                     </w:p>
                   </w:txbxContent>
@@ -1313,7 +1926,7 @@
                         <w:txbxContent>
                           <w:p>
                             <w:r>
-                              <w:t>https</w:t>
+                              <w:t>HTTPS</w:t>
                             </w:r>
                           </w:p>
                         </w:txbxContent>
@@ -1337,7 +1950,7 @@
                   <w:txbxContent>
                     <w:p>
                       <w:r>
-                        <w:t>https</w:t>
+                        <w:t>HTTPS</w:t>
                       </w:r>
                     </w:p>
                   </w:txbxContent>
@@ -1350,6 +1963,7 @@
       <w:r>
         <w:rPr>
           <w:rFonts w:ascii="Algerian" w:eastAsia="Batang" w:hAnsi="Algerian"/>
+          <w:noProof/>
           <w:sz w:val="28"/>
           <w:szCs w:val="28"/>
         </w:rPr>
@@ -1701,11 +2315,19 @@
           <w:szCs w:val="28"/>
         </w:rPr>
       </w:pPr>
+    </w:p>
+    <w:p>
+      <w:pPr>
+        <w:rPr>
+          <w:rFonts w:ascii="Algerian" w:eastAsia="Batang" w:hAnsi="Algerian"/>
+          <w:sz w:val="28"/>
+          <w:szCs w:val="28"/>
+        </w:rPr>
+      </w:pPr>
       <w:r>
         <w:rPr>
           <w:noProof/>
         </w:rPr>
-        <w:lastRenderedPageBreak/>
         <w:drawing>
           <wp:anchor distT="0" distB="0" distL="114300" distR="114300" simplePos="0" relativeHeight="251669504" behindDoc="1" locked="0" layoutInCell="1" allowOverlap="1" wp14:anchorId="5621C6DD" wp14:editId="201CCBE6">
             <wp:simplePos x="0" y="0"/>
@@ -1775,16 +2397,61 @@
           <w:sz w:val="28"/>
           <w:szCs w:val="28"/>
         </w:rPr>
-        <w:t xml:space="preserve">8 Résultat </w:t>
-      </w:r>
-      <w:r>
-        <w:rPr>
-          <w:rFonts w:ascii="Algerian" w:eastAsia="Batang" w:hAnsi="Algerian"/>
-          <w:sz w:val="28"/>
-          <w:szCs w:val="28"/>
-        </w:rPr>
-        <w:t xml:space="preserve">possible ou </w:t>
-      </w:r>
+        <w:t xml:space="preserve">8 </w:t>
+      </w:r>
+      <w:proofErr w:type="spellStart"/>
+      <w:r>
+        <w:rPr>
+          <w:rFonts w:ascii="Algerian" w:eastAsia="Batang" w:hAnsi="Algerian"/>
+          <w:sz w:val="28"/>
+          <w:szCs w:val="28"/>
+        </w:rPr>
+        <w:t>Résultat</w:t>
+      </w:r>
+      <w:r>
+        <w:rPr>
+          <w:rFonts w:ascii="Algerian" w:eastAsia="Batang" w:hAnsi="Algerian"/>
+          <w:sz w:val="28"/>
+          <w:szCs w:val="28"/>
+        </w:rPr>
+        <w:t>S</w:t>
+      </w:r>
+      <w:proofErr w:type="spellEnd"/>
+      <w:r>
+        <w:rPr>
+          <w:rFonts w:ascii="Algerian" w:eastAsia="Batang" w:hAnsi="Algerian"/>
+          <w:sz w:val="28"/>
+          <w:szCs w:val="28"/>
+        </w:rPr>
+        <w:t xml:space="preserve"> </w:t>
+      </w:r>
+      <w:proofErr w:type="spellStart"/>
+      <w:r>
+        <w:rPr>
+          <w:rFonts w:ascii="Algerian" w:eastAsia="Batang" w:hAnsi="Algerian"/>
+          <w:sz w:val="28"/>
+          <w:szCs w:val="28"/>
+        </w:rPr>
+        <w:t>possible</w:t>
+      </w:r>
+      <w:r>
+        <w:rPr>
+          <w:rFonts w:ascii="Algerian" w:eastAsia="Batang" w:hAnsi="Algerian"/>
+          <w:sz w:val="28"/>
+          <w:szCs w:val="28"/>
+        </w:rPr>
+        <w:t>S</w:t>
+      </w:r>
+      <w:proofErr w:type="spellEnd"/>
+      <w:r>
+        <w:rPr>
+          <w:rFonts w:ascii="Algerian" w:eastAsia="Batang" w:hAnsi="Algerian"/>
+          <w:sz w:val="28"/>
+          <w:szCs w:val="28"/>
+        </w:rPr>
+        <w:t xml:space="preserve"> ou </w:t>
+      </w:r>
+      <w:proofErr w:type="spellStart"/>
       <w:r>
         <w:rPr>
           <w:rFonts w:ascii="Algerian" w:eastAsia="Batang" w:hAnsi="Algerian"/>
@@ -1799,8 +2466,9 @@
           <w:sz w:val="28"/>
           <w:szCs w:val="28"/>
         </w:rPr>
-        <w:t xml:space="preserve"> </w:t>
-      </w:r>
+        <w:t>S</w:t>
+      </w:r>
+      <w:proofErr w:type="spellEnd"/>
     </w:p>
     <w:p>
       <w:pPr>
@@ -2123,6 +2791,7 @@
         <w:docPartUnique/>
       </w:docPartObj>
     </w:sdtPr>
+    <w:sdtEndPr/>
     <w:sdtContent>
       <w:p>
         <w:pPr>
@@ -3004,6 +3673,7 @@
   <w:style w:type="character" w:default="1" w:styleId="Policepardfaut">
     <w:name w:val="Default Paragraph Font"/>
     <w:uiPriority w:val="1"/>
+    <w:semiHidden/>
     <w:unhideWhenUsed/>
   </w:style>
   <w:style w:type="table" w:default="1" w:styleId="TableauNormal">

</xml_diff>

<commit_message>
fix readme md pdf
</commit_message>
<xml_diff>
--- a/files/word/cahier_des_charges.docx
+++ b/files/word/cahier_des_charges.docx
@@ -1497,7 +1497,7 @@
           <w:noProof/>
         </w:rPr>
         <w:drawing>
-          <wp:anchor distT="0" distB="0" distL="114300" distR="114300" simplePos="0" relativeHeight="251672576" behindDoc="1" locked="0" layoutInCell="1" allowOverlap="1" wp14:anchorId="7C882282" wp14:editId="77D35898">
+          <wp:anchor distT="0" distB="0" distL="114300" distR="114300" simplePos="0" relativeHeight="251672576" behindDoc="1" locked="0" layoutInCell="1" allowOverlap="1" wp14:anchorId="7C882282" wp14:editId="016088EE">
             <wp:simplePos x="0" y="0"/>
             <wp:positionH relativeFrom="margin">
               <wp:posOffset>-267335</wp:posOffset>
@@ -1635,30 +1635,21 @@
       </w:pPr>
       <w:r>
         <w:rPr>
-          <w:rFonts w:ascii="Algerian" w:eastAsia="Batang" w:hAnsi="Algerian"/>
           <w:noProof/>
-          <w:sz w:val="28"/>
-          <w:szCs w:val="28"/>
         </w:rPr>
         <w:drawing>
-          <wp:anchor distT="0" distB="0" distL="114300" distR="114300" simplePos="0" relativeHeight="251659264" behindDoc="0" locked="0" layoutInCell="1" allowOverlap="1" wp14:anchorId="794C1833" wp14:editId="37040550">
+          <wp:anchor distT="0" distB="0" distL="114300" distR="114300" simplePos="0" relativeHeight="251673600" behindDoc="0" locked="0" layoutInCell="1" allowOverlap="1" wp14:anchorId="09A60E68" wp14:editId="77829122">
             <wp:simplePos x="0" y="0"/>
             <wp:positionH relativeFrom="margin">
-              <wp:align>right</wp:align>
+              <wp:posOffset>-99060</wp:posOffset>
             </wp:positionH>
             <wp:positionV relativeFrom="paragraph">
-              <wp:posOffset>259715</wp:posOffset>
+              <wp:posOffset>130810</wp:posOffset>
             </wp:positionV>
-            <wp:extent cx="1257300" cy="1257300"/>
-            <wp:effectExtent l="0" t="0" r="0" b="0"/>
+            <wp:extent cx="5760720" cy="1746250"/>
+            <wp:effectExtent l="0" t="0" r="0" b="6350"/>
             <wp:wrapNone/>
-            <wp:docPr id="8" name="Image 7" descr="Une image contenant texte, tasse, café, vaisseau&#10;&#10;Description générée automatiquement">
-              <a:extLst xmlns:a="http://schemas.openxmlformats.org/drawingml/2006/main">
-                <a:ext uri="{FF2B5EF4-FFF2-40B4-BE49-F238E27FC236}">
-                  <a16:creationId xmlns:a16="http://schemas.microsoft.com/office/drawing/2014/main" id="{17DC5EF4-B0A0-4B24-B92D-6CF95D297E12}"/>
-                </a:ext>
-              </a:extLst>
-            </wp:docPr>
+            <wp:docPr id="2" name="Image 2"/>
             <wp:cNvGraphicFramePr>
               <a:graphicFrameLocks xmlns:a="http://schemas.openxmlformats.org/drawingml/2006/main" noChangeAspect="1"/>
             </wp:cNvGraphicFramePr>
@@ -1666,19 +1657,11 @@
               <a:graphicData uri="http://schemas.openxmlformats.org/drawingml/2006/picture">
                 <pic:pic xmlns:pic="http://schemas.openxmlformats.org/drawingml/2006/picture">
                   <pic:nvPicPr>
-                    <pic:cNvPr id="8" name="Image 7" descr="Une image contenant texte, tasse, café, vaisseau&#10;&#10;Description générée automatiquement">
-                      <a:extLst>
-                        <a:ext uri="{FF2B5EF4-FFF2-40B4-BE49-F238E27FC236}">
-                          <a16:creationId xmlns:a16="http://schemas.microsoft.com/office/drawing/2014/main" id="{17DC5EF4-B0A0-4B24-B92D-6CF95D297E12}"/>
-                        </a:ext>
-                      </a:extLst>
-                    </pic:cNvPr>
-                    <pic:cNvPicPr>
-                      <a:picLocks noChangeAspect="1"/>
-                    </pic:cNvPicPr>
+                    <pic:cNvPr id="1" name=""/>
+                    <pic:cNvPicPr/>
                   </pic:nvPicPr>
                   <pic:blipFill>
-                    <a:blip r:embed="rId9" cstate="print">
+                    <a:blip r:embed="rId9">
                       <a:extLst>
                         <a:ext uri="{28A0092B-C50C-407E-A947-70E740481C1C}">
                           <a14:useLocalDpi xmlns:a14="http://schemas.microsoft.com/office/drawing/2010/main" val="0"/>
@@ -1692,7 +1675,7 @@
                   <pic:spPr>
                     <a:xfrm>
                       <a:off x="0" y="0"/>
-                      <a:ext cx="1257300" cy="1257300"/>
+                      <a:ext cx="5760720" cy="1746250"/>
                     </a:xfrm>
                     <a:prstGeom prst="rect">
                       <a:avLst/>
@@ -1710,593 +1693,33 @@
           </wp:anchor>
         </w:drawing>
       </w:r>
-      <w:r>
-        <w:rPr>
-          <w:rFonts w:ascii="Algerian" w:eastAsia="Batang" w:hAnsi="Algerian"/>
-          <w:noProof/>
-          <w:sz w:val="28"/>
-          <w:szCs w:val="28"/>
-        </w:rPr>
-        <w:drawing>
-          <wp:anchor distT="0" distB="0" distL="114300" distR="114300" simplePos="0" relativeHeight="251660288" behindDoc="0" locked="0" layoutInCell="1" allowOverlap="1" wp14:anchorId="0A3AE684" wp14:editId="06A7A851">
-            <wp:simplePos x="0" y="0"/>
-            <wp:positionH relativeFrom="margin">
-              <wp:posOffset>2138680</wp:posOffset>
-            </wp:positionH>
-            <wp:positionV relativeFrom="paragraph">
-              <wp:posOffset>12065</wp:posOffset>
-            </wp:positionV>
-            <wp:extent cx="1743075" cy="1743075"/>
-            <wp:effectExtent l="0" t="0" r="0" b="0"/>
-            <wp:wrapNone/>
-            <wp:docPr id="7" name="Image 6">
-              <a:extLst xmlns:a="http://schemas.openxmlformats.org/drawingml/2006/main">
-                <a:ext uri="{FF2B5EF4-FFF2-40B4-BE49-F238E27FC236}">
-                  <a16:creationId xmlns:a16="http://schemas.microsoft.com/office/drawing/2014/main" id="{A80DB51C-49C0-49D2-9347-C588BB87CF03}"/>
-                </a:ext>
-              </a:extLst>
-            </wp:docPr>
-            <wp:cNvGraphicFramePr>
-              <a:graphicFrameLocks xmlns:a="http://schemas.openxmlformats.org/drawingml/2006/main" noChangeAspect="1"/>
-            </wp:cNvGraphicFramePr>
-            <a:graphic xmlns:a="http://schemas.openxmlformats.org/drawingml/2006/main">
-              <a:graphicData uri="http://schemas.openxmlformats.org/drawingml/2006/picture">
-                <pic:pic xmlns:pic="http://schemas.openxmlformats.org/drawingml/2006/picture">
-                  <pic:nvPicPr>
-                    <pic:cNvPr id="7" name="Image 6">
-                      <a:extLst>
-                        <a:ext uri="{FF2B5EF4-FFF2-40B4-BE49-F238E27FC236}">
-                          <a16:creationId xmlns:a16="http://schemas.microsoft.com/office/drawing/2014/main" id="{A80DB51C-49C0-49D2-9347-C588BB87CF03}"/>
-                        </a:ext>
-                      </a:extLst>
-                    </pic:cNvPr>
-                    <pic:cNvPicPr>
-                      <a:picLocks noChangeAspect="1"/>
-                    </pic:cNvPicPr>
-                  </pic:nvPicPr>
-                  <pic:blipFill>
-                    <a:blip r:embed="rId10" cstate="print">
-                      <a:extLst>
-                        <a:ext uri="{28A0092B-C50C-407E-A947-70E740481C1C}">
-                          <a14:useLocalDpi xmlns:a14="http://schemas.microsoft.com/office/drawing/2010/main" val="0"/>
-                        </a:ext>
-                      </a:extLst>
-                    </a:blip>
-                    <a:stretch>
-                      <a:fillRect/>
-                    </a:stretch>
-                  </pic:blipFill>
-                  <pic:spPr>
-                    <a:xfrm>
-                      <a:off x="0" y="0"/>
-                      <a:ext cx="1743075" cy="1743075"/>
-                    </a:xfrm>
-                    <a:prstGeom prst="rect">
-                      <a:avLst/>
-                    </a:prstGeom>
-                  </pic:spPr>
-                </pic:pic>
-              </a:graphicData>
-            </a:graphic>
-            <wp14:sizeRelH relativeFrom="page">
-              <wp14:pctWidth>0</wp14:pctWidth>
-            </wp14:sizeRelH>
-            <wp14:sizeRelV relativeFrom="page">
-              <wp14:pctHeight>0</wp14:pctHeight>
-            </wp14:sizeRelV>
-          </wp:anchor>
-        </w:drawing>
-      </w:r>
-    </w:p>
-    <w:p>
-      <w:pPr>
-        <w:rPr>
-          <w:rFonts w:ascii="Algerian" w:eastAsia="Batang" w:hAnsi="Algerian"/>
-          <w:sz w:val="28"/>
-          <w:szCs w:val="28"/>
-        </w:rPr>
-      </w:pPr>
-      <w:r>
-        <w:rPr>
-          <w:rFonts w:ascii="Algerian" w:eastAsia="Batang" w:hAnsi="Algerian"/>
-          <w:noProof/>
-          <w:sz w:val="28"/>
-          <w:szCs w:val="28"/>
-        </w:rPr>
-        <mc:AlternateContent>
-          <mc:Choice Requires="wps">
-            <w:drawing>
-              <wp:anchor distT="0" distB="0" distL="114300" distR="114300" simplePos="0" relativeHeight="251666432" behindDoc="0" locked="0" layoutInCell="1" allowOverlap="1" wp14:anchorId="29B3B591" wp14:editId="04542222">
-                <wp:simplePos x="0" y="0"/>
-                <wp:positionH relativeFrom="column">
-                  <wp:posOffset>3805555</wp:posOffset>
-                </wp:positionH>
-                <wp:positionV relativeFrom="paragraph">
-                  <wp:posOffset>219075</wp:posOffset>
-                </wp:positionV>
-                <wp:extent cx="581025" cy="247650"/>
-                <wp:effectExtent l="0" t="0" r="9525" b="0"/>
-                <wp:wrapNone/>
-                <wp:docPr id="11" name="Zone de texte 11"/>
-                <wp:cNvGraphicFramePr/>
-                <a:graphic xmlns:a="http://schemas.openxmlformats.org/drawingml/2006/main">
-                  <a:graphicData uri="http://schemas.microsoft.com/office/word/2010/wordprocessingShape">
-                    <wps:wsp>
-                      <wps:cNvSpPr txBox="1"/>
-                      <wps:spPr>
-                        <a:xfrm>
-                          <a:off x="0" y="0"/>
-                          <a:ext cx="581025" cy="247650"/>
-                        </a:xfrm>
-                        <a:prstGeom prst="rect">
-                          <a:avLst/>
-                        </a:prstGeom>
-                        <a:solidFill>
-                          <a:schemeClr val="lt1"/>
-                        </a:solidFill>
-                        <a:ln w="6350">
-                          <a:noFill/>
-                        </a:ln>
-                      </wps:spPr>
-                      <wps:txbx>
-                        <w:txbxContent>
-                          <w:p>
-                            <w:r>
-                              <w:t>TCP/IP</w:t>
-                            </w:r>
-                          </w:p>
-                        </w:txbxContent>
-                      </wps:txbx>
-                      <wps:bodyPr rot="0" spcFirstLastPara="0" vertOverflow="overflow" horzOverflow="overflow" vert="horz" wrap="square" lIns="91440" tIns="45720" rIns="91440" bIns="45720" numCol="1" spcCol="0" rtlCol="0" fromWordArt="0" anchor="t" anchorCtr="0" forceAA="0" compatLnSpc="1">
-                        <a:prstTxWarp prst="textNoShape">
-                          <a:avLst/>
-                        </a:prstTxWarp>
-                        <a:noAutofit/>
-                      </wps:bodyPr>
-                    </wps:wsp>
-                  </a:graphicData>
-                </a:graphic>
-              </wp:anchor>
-            </w:drawing>
-          </mc:Choice>
-          <mc:Fallback>
-            <w:pict>
-              <v:shapetype w14:anchorId="29B3B591" id="_x0000_t202" coordsize="21600,21600" o:spt="202" path="m,l,21600r21600,l21600,xe">
-                <v:stroke joinstyle="miter"/>
-                <v:path gradientshapeok="t" o:connecttype="rect"/>
-              </v:shapetype>
-              <v:shape id="Zone de texte 11" o:spid="_x0000_s1026" type="#_x0000_t202" style="position:absolute;margin-left:299.65pt;margin-top:17.25pt;width:45.75pt;height:19.5pt;z-index:251666432;visibility:visible;mso-wrap-style:square;mso-wrap-distance-left:9pt;mso-wrap-distance-top:0;mso-wrap-distance-right:9pt;mso-wrap-distance-bottom:0;mso-position-horizontal:absolute;mso-position-horizontal-relative:text;mso-position-vertical:absolute;mso-position-vertical-relative:text;v-text-anchor:top" o:gfxdata="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" fillcolor="white [3201]" stroked="f" strokeweight=".5pt">
-                <v:textbox>
-                  <w:txbxContent>
-                    <w:p>
-                      <w:r>
-                        <w:t>TCP/IP</w:t>
-                      </w:r>
-                    </w:p>
-                  </w:txbxContent>
-                </v:textbox>
-              </v:shape>
-            </w:pict>
-          </mc:Fallback>
-        </mc:AlternateContent>
-      </w:r>
-      <w:r>
-        <w:rPr>
-          <w:rFonts w:ascii="Algerian" w:eastAsia="Batang" w:hAnsi="Algerian"/>
-          <w:noProof/>
-          <w:sz w:val="28"/>
-          <w:szCs w:val="28"/>
-        </w:rPr>
-        <mc:AlternateContent>
-          <mc:Choice Requires="wps">
-            <w:drawing>
-              <wp:anchor distT="0" distB="0" distL="114300" distR="114300" simplePos="0" relativeHeight="251664384" behindDoc="0" locked="0" layoutInCell="1" allowOverlap="1" wp14:anchorId="03F9B84B" wp14:editId="2E529C1A">
-                <wp:simplePos x="0" y="0"/>
-                <wp:positionH relativeFrom="column">
-                  <wp:posOffset>1681480</wp:posOffset>
-                </wp:positionH>
-                <wp:positionV relativeFrom="paragraph">
-                  <wp:posOffset>257175</wp:posOffset>
-                </wp:positionV>
-                <wp:extent cx="581025" cy="247650"/>
-                <wp:effectExtent l="0" t="0" r="9525" b="0"/>
-                <wp:wrapNone/>
-                <wp:docPr id="10" name="Zone de texte 10"/>
-                <wp:cNvGraphicFramePr/>
-                <a:graphic xmlns:a="http://schemas.openxmlformats.org/drawingml/2006/main">
-                  <a:graphicData uri="http://schemas.microsoft.com/office/word/2010/wordprocessingShape">
-                    <wps:wsp>
-                      <wps:cNvSpPr txBox="1"/>
-                      <wps:spPr>
-                        <a:xfrm>
-                          <a:off x="0" y="0"/>
-                          <a:ext cx="581025" cy="247650"/>
-                        </a:xfrm>
-                        <a:prstGeom prst="rect">
-                          <a:avLst/>
-                        </a:prstGeom>
-                        <a:solidFill>
-                          <a:schemeClr val="lt1"/>
-                        </a:solidFill>
-                        <a:ln w="6350">
-                          <a:noFill/>
-                        </a:ln>
-                      </wps:spPr>
-                      <wps:txbx>
-                        <w:txbxContent>
-                          <w:p>
-                            <w:r>
-                              <w:t>HTTPS</w:t>
-                            </w:r>
-                          </w:p>
-                        </w:txbxContent>
-                      </wps:txbx>
-                      <wps:bodyPr rot="0" spcFirstLastPara="0" vertOverflow="overflow" horzOverflow="overflow" vert="horz" wrap="square" lIns="91440" tIns="45720" rIns="91440" bIns="45720" numCol="1" spcCol="0" rtlCol="0" fromWordArt="0" anchor="t" anchorCtr="0" forceAA="0" compatLnSpc="1">
-                        <a:prstTxWarp prst="textNoShape">
-                          <a:avLst/>
-                        </a:prstTxWarp>
-                        <a:noAutofit/>
-                      </wps:bodyPr>
-                    </wps:wsp>
-                  </a:graphicData>
-                </a:graphic>
-              </wp:anchor>
-            </w:drawing>
-          </mc:Choice>
-          <mc:Fallback>
-            <w:pict>
-              <v:shape w14:anchorId="03F9B84B" id="Zone de texte 10" o:spid="_x0000_s1027" type="#_x0000_t202" style="position:absolute;margin-left:132.4pt;margin-top:20.25pt;width:45.75pt;height:19.5pt;z-index:251664384;visibility:visible;mso-wrap-style:square;mso-wrap-distance-left:9pt;mso-wrap-distance-top:0;mso-wrap-distance-right:9pt;mso-wrap-distance-bottom:0;mso-position-horizontal:absolute;mso-position-horizontal-relative:text;mso-position-vertical:absolute;mso-position-vertical-relative:text;v-text-anchor:top" o:gfxdata="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" fillcolor="white [3201]" stroked="f" strokeweight=".5pt">
-                <v:textbox>
-                  <w:txbxContent>
-                    <w:p>
-                      <w:r>
-                        <w:t>HTTPS</w:t>
-                      </w:r>
-                    </w:p>
-                  </w:txbxContent>
-                </v:textbox>
-              </v:shape>
-            </w:pict>
-          </mc:Fallback>
-        </mc:AlternateContent>
-      </w:r>
-      <w:r>
-        <w:rPr>
-          <w:rFonts w:ascii="Algerian" w:eastAsia="Batang" w:hAnsi="Algerian"/>
-          <w:noProof/>
-          <w:sz w:val="28"/>
-          <w:szCs w:val="28"/>
-        </w:rPr>
-        <w:drawing>
-          <wp:anchor distT="0" distB="0" distL="114300" distR="114300" simplePos="0" relativeHeight="251658240" behindDoc="0" locked="0" layoutInCell="1" allowOverlap="1" wp14:anchorId="58B12079" wp14:editId="63947DE0">
-            <wp:simplePos x="0" y="0"/>
-            <wp:positionH relativeFrom="margin">
-              <wp:posOffset>140970</wp:posOffset>
-            </wp:positionH>
-            <wp:positionV relativeFrom="paragraph">
-              <wp:posOffset>9525</wp:posOffset>
-            </wp:positionV>
-            <wp:extent cx="1323975" cy="1323975"/>
-            <wp:effectExtent l="0" t="0" r="9525" b="9525"/>
-            <wp:wrapNone/>
-            <wp:docPr id="6" name="Image 5">
-              <a:extLst xmlns:a="http://schemas.openxmlformats.org/drawingml/2006/main">
-                <a:ext uri="{FF2B5EF4-FFF2-40B4-BE49-F238E27FC236}">
-                  <a16:creationId xmlns:a16="http://schemas.microsoft.com/office/drawing/2014/main" id="{426F5D37-33A2-43B0-8249-7425920307D0}"/>
-                </a:ext>
-              </a:extLst>
-            </wp:docPr>
-            <wp:cNvGraphicFramePr>
-              <a:graphicFrameLocks xmlns:a="http://schemas.openxmlformats.org/drawingml/2006/main" noChangeAspect="1"/>
-            </wp:cNvGraphicFramePr>
-            <a:graphic xmlns:a="http://schemas.openxmlformats.org/drawingml/2006/main">
-              <a:graphicData uri="http://schemas.openxmlformats.org/drawingml/2006/picture">
-                <pic:pic xmlns:pic="http://schemas.openxmlformats.org/drawingml/2006/picture">
-                  <pic:nvPicPr>
-                    <pic:cNvPr id="6" name="Image 5">
-                      <a:extLst>
-                        <a:ext uri="{FF2B5EF4-FFF2-40B4-BE49-F238E27FC236}">
-                          <a16:creationId xmlns:a16="http://schemas.microsoft.com/office/drawing/2014/main" id="{426F5D37-33A2-43B0-8249-7425920307D0}"/>
-                        </a:ext>
-                      </a:extLst>
-                    </pic:cNvPr>
-                    <pic:cNvPicPr>
-                      <a:picLocks noChangeAspect="1"/>
-                    </pic:cNvPicPr>
-                  </pic:nvPicPr>
-                  <pic:blipFill>
-                    <a:blip r:embed="rId11" cstate="print">
-                      <a:extLst>
-                        <a:ext uri="{28A0092B-C50C-407E-A947-70E740481C1C}">
-                          <a14:useLocalDpi xmlns:a14="http://schemas.microsoft.com/office/drawing/2010/main" val="0"/>
-                        </a:ext>
-                      </a:extLst>
-                    </a:blip>
-                    <a:stretch>
-                      <a:fillRect/>
-                    </a:stretch>
-                  </pic:blipFill>
-                  <pic:spPr>
-                    <a:xfrm>
-                      <a:off x="0" y="0"/>
-                      <a:ext cx="1323975" cy="1323975"/>
-                    </a:xfrm>
-                    <a:prstGeom prst="rect">
-                      <a:avLst/>
-                    </a:prstGeom>
-                  </pic:spPr>
-                </pic:pic>
-              </a:graphicData>
-            </a:graphic>
-            <wp14:sizeRelH relativeFrom="page">
-              <wp14:pctWidth>0</wp14:pctWidth>
-            </wp14:sizeRelH>
-            <wp14:sizeRelV relativeFrom="page">
-              <wp14:pctHeight>0</wp14:pctHeight>
-            </wp14:sizeRelV>
-          </wp:anchor>
-        </w:drawing>
-      </w:r>
-    </w:p>
-    <w:p>
-      <w:pPr>
-        <w:rPr>
-          <w:rFonts w:ascii="Algerian" w:eastAsia="Batang" w:hAnsi="Algerian"/>
-          <w:sz w:val="28"/>
-          <w:szCs w:val="28"/>
-        </w:rPr>
-      </w:pPr>
-      <w:r>
-        <w:rPr>
-          <w:rFonts w:ascii="Algerian" w:eastAsia="Batang" w:hAnsi="Algerian"/>
-          <w:noProof/>
-          <w:sz w:val="28"/>
-          <w:szCs w:val="28"/>
-        </w:rPr>
-        <mc:AlternateContent>
-          <mc:Choice Requires="wps">
-            <w:drawing>
-              <wp:anchor distT="0" distB="0" distL="114300" distR="114300" simplePos="0" relativeHeight="251663360" behindDoc="0" locked="0" layoutInCell="1" allowOverlap="1" wp14:anchorId="7996B06A" wp14:editId="51686F84">
-                <wp:simplePos x="0" y="0"/>
-                <wp:positionH relativeFrom="column">
-                  <wp:posOffset>3662680</wp:posOffset>
-                </wp:positionH>
-                <wp:positionV relativeFrom="paragraph">
-                  <wp:posOffset>150495</wp:posOffset>
-                </wp:positionV>
-                <wp:extent cx="876300" cy="0"/>
-                <wp:effectExtent l="0" t="95250" r="0" b="95250"/>
-                <wp:wrapNone/>
-                <wp:docPr id="4" name="Connecteur droit avec flèche 4"/>
-                <wp:cNvGraphicFramePr/>
-                <a:graphic xmlns:a="http://schemas.openxmlformats.org/drawingml/2006/main">
-                  <a:graphicData uri="http://schemas.microsoft.com/office/word/2010/wordprocessingShape">
-                    <wps:wsp>
-                      <wps:cNvCnPr/>
-                      <wps:spPr>
-                        <a:xfrm>
-                          <a:off x="0" y="0"/>
-                          <a:ext cx="876300" cy="0"/>
-                        </a:xfrm>
-                        <a:prstGeom prst="straightConnector1">
-                          <a:avLst/>
-                        </a:prstGeom>
-                        <a:ln w="38100">
-                          <a:solidFill>
-                            <a:schemeClr val="tx1"/>
-                          </a:solidFill>
-                          <a:headEnd type="triangle"/>
-                          <a:tailEnd type="triangle"/>
-                        </a:ln>
-                      </wps:spPr>
-                      <wps:style>
-                        <a:lnRef idx="1">
-                          <a:schemeClr val="accent1"/>
-                        </a:lnRef>
-                        <a:fillRef idx="0">
-                          <a:schemeClr val="accent1"/>
-                        </a:fillRef>
-                        <a:effectRef idx="0">
-                          <a:schemeClr val="accent1"/>
-                        </a:effectRef>
-                        <a:fontRef idx="minor">
-                          <a:schemeClr val="tx1"/>
-                        </a:fontRef>
-                      </wps:style>
-                      <wps:bodyPr/>
-                    </wps:wsp>
-                  </a:graphicData>
-                </a:graphic>
-              </wp:anchor>
-            </w:drawing>
-          </mc:Choice>
-          <mc:Fallback>
-            <w:pict>
-              <v:shapetype w14:anchorId="1C5A99CD" id="_x0000_t32" coordsize="21600,21600" o:spt="32" o:oned="t" path="m,l21600,21600e" filled="f">
-                <v:path arrowok="t" fillok="f" o:connecttype="none"/>
-                <o:lock v:ext="edit" shapetype="t"/>
-              </v:shapetype>
-              <v:shape id="Connecteur droit avec flèche 4" o:spid="_x0000_s1026" type="#_x0000_t32" style="position:absolute;margin-left:288.4pt;margin-top:11.85pt;width:69pt;height:0;z-index:251663360;visibility:visible;mso-wrap-style:square;mso-wrap-distance-left:9pt;mso-wrap-distance-top:0;mso-wrap-distance-right:9pt;mso-wrap-distance-bottom:0;mso-position-horizontal:absolute;mso-position-horizontal-relative:text;mso-position-vertical:absolute;mso-position-vertical-relative:text" o:gfxdata="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" strokecolor="black [3213]" strokeweight="3pt">
-                <v:stroke startarrow="block" endarrow="block" joinstyle="miter"/>
-              </v:shape>
-            </w:pict>
-          </mc:Fallback>
-        </mc:AlternateContent>
-      </w:r>
-      <w:r>
-        <w:rPr>
-          <w:rFonts w:ascii="Algerian" w:eastAsia="Batang" w:hAnsi="Algerian"/>
-          <w:noProof/>
-          <w:sz w:val="28"/>
-          <w:szCs w:val="28"/>
-        </w:rPr>
-        <mc:AlternateContent>
-          <mc:Choice Requires="wps">
-            <w:drawing>
-              <wp:anchor distT="0" distB="0" distL="114300" distR="114300" simplePos="0" relativeHeight="251661312" behindDoc="0" locked="0" layoutInCell="1" allowOverlap="1" wp14:anchorId="1A20A502" wp14:editId="04F98128">
-                <wp:simplePos x="0" y="0"/>
-                <wp:positionH relativeFrom="column">
-                  <wp:posOffset>1519555</wp:posOffset>
-                </wp:positionH>
-                <wp:positionV relativeFrom="paragraph">
-                  <wp:posOffset>179070</wp:posOffset>
-                </wp:positionV>
-                <wp:extent cx="876300" cy="0"/>
-                <wp:effectExtent l="0" t="95250" r="0" b="95250"/>
-                <wp:wrapNone/>
-                <wp:docPr id="3" name="Connecteur droit avec flèche 3"/>
-                <wp:cNvGraphicFramePr/>
-                <a:graphic xmlns:a="http://schemas.openxmlformats.org/drawingml/2006/main">
-                  <a:graphicData uri="http://schemas.microsoft.com/office/word/2010/wordprocessingShape">
-                    <wps:wsp>
-                      <wps:cNvCnPr/>
-                      <wps:spPr>
-                        <a:xfrm>
-                          <a:off x="0" y="0"/>
-                          <a:ext cx="876300" cy="0"/>
-                        </a:xfrm>
-                        <a:prstGeom prst="straightConnector1">
-                          <a:avLst/>
-                        </a:prstGeom>
-                        <a:ln w="38100">
-                          <a:solidFill>
-                            <a:schemeClr val="tx1"/>
-                          </a:solidFill>
-                          <a:headEnd type="triangle"/>
-                          <a:tailEnd type="triangle"/>
-                        </a:ln>
-                      </wps:spPr>
-                      <wps:style>
-                        <a:lnRef idx="1">
-                          <a:schemeClr val="accent1"/>
-                        </a:lnRef>
-                        <a:fillRef idx="0">
-                          <a:schemeClr val="accent1"/>
-                        </a:fillRef>
-                        <a:effectRef idx="0">
-                          <a:schemeClr val="accent1"/>
-                        </a:effectRef>
-                        <a:fontRef idx="minor">
-                          <a:schemeClr val="tx1"/>
-                        </a:fontRef>
-                      </wps:style>
-                      <wps:bodyPr/>
-                    </wps:wsp>
-                  </a:graphicData>
-                </a:graphic>
-              </wp:anchor>
-            </w:drawing>
-          </mc:Choice>
-          <mc:Fallback>
-            <w:pict>
-              <v:shape w14:anchorId="7246DD0D" id="Connecteur droit avec flèche 3" o:spid="_x0000_s1026" type="#_x0000_t32" style="position:absolute;margin-left:119.65pt;margin-top:14.1pt;width:69pt;height:0;z-index:251661312;visibility:visible;mso-wrap-style:square;mso-wrap-distance-left:9pt;mso-wrap-distance-top:0;mso-wrap-distance-right:9pt;mso-wrap-distance-bottom:0;mso-position-horizontal:absolute;mso-position-horizontal-relative:text;mso-position-vertical:absolute;mso-position-vertical-relative:text" o:gfxdata="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" strokecolor="black [3213]" strokeweight="3pt">
-                <v:stroke startarrow="block" endarrow="block" joinstyle="miter"/>
-              </v:shape>
-            </w:pict>
-          </mc:Fallback>
-        </mc:AlternateContent>
-      </w:r>
-    </w:p>
-    <w:p>
-      <w:pPr>
-        <w:rPr>
-          <w:rFonts w:ascii="Algerian" w:eastAsia="Batang" w:hAnsi="Algerian"/>
-          <w:sz w:val="28"/>
-          <w:szCs w:val="28"/>
-        </w:rPr>
-      </w:pPr>
-      <w:r>
-        <w:rPr>
-          <w:rFonts w:ascii="Algerian" w:eastAsia="Batang" w:hAnsi="Algerian"/>
-          <w:noProof/>
-          <w:sz w:val="28"/>
-          <w:szCs w:val="28"/>
-        </w:rPr>
-        <mc:AlternateContent>
-          <mc:Choice Requires="wps">
-            <w:drawing>
-              <wp:anchor distT="0" distB="0" distL="114300" distR="114300" simplePos="0" relativeHeight="251657215" behindDoc="0" locked="0" layoutInCell="1" allowOverlap="1" wp14:anchorId="06201B3B" wp14:editId="4045F6CD">
-                <wp:simplePos x="0" y="0"/>
-                <wp:positionH relativeFrom="column">
-                  <wp:posOffset>2586355</wp:posOffset>
-                </wp:positionH>
-                <wp:positionV relativeFrom="paragraph">
-                  <wp:posOffset>243205</wp:posOffset>
-                </wp:positionV>
-                <wp:extent cx="895350" cy="428625"/>
-                <wp:effectExtent l="0" t="0" r="0" b="9525"/>
-                <wp:wrapNone/>
-                <wp:docPr id="12" name="Zone de texte 12"/>
-                <wp:cNvGraphicFramePr/>
-                <a:graphic xmlns:a="http://schemas.openxmlformats.org/drawingml/2006/main">
-                  <a:graphicData uri="http://schemas.microsoft.com/office/word/2010/wordprocessingShape">
-                    <wps:wsp>
-                      <wps:cNvSpPr txBox="1"/>
-                      <wps:spPr>
-                        <a:xfrm>
-                          <a:off x="0" y="0"/>
-                          <a:ext cx="895350" cy="428625"/>
-                        </a:xfrm>
-                        <a:prstGeom prst="rect">
-                          <a:avLst/>
-                        </a:prstGeom>
-                        <a:solidFill>
-                          <a:schemeClr val="lt1"/>
-                        </a:solidFill>
-                        <a:ln w="6350">
-                          <a:noFill/>
-                        </a:ln>
-                      </wps:spPr>
-                      <wps:txbx>
-                        <w:txbxContent>
-                          <w:p>
-                            <w:pPr>
-                              <w:jc w:val="center"/>
-                            </w:pPr>
-                            <w:r>
-                              <w:t>Application Xamarin</w:t>
-                            </w:r>
-                          </w:p>
-                        </w:txbxContent>
-                      </wps:txbx>
-                      <wps:bodyPr rot="0" spcFirstLastPara="0" vertOverflow="overflow" horzOverflow="overflow" vert="horz" wrap="square" lIns="91440" tIns="45720" rIns="91440" bIns="45720" numCol="1" spcCol="0" rtlCol="0" fromWordArt="0" anchor="t" anchorCtr="0" forceAA="0" compatLnSpc="1">
-                        <a:prstTxWarp prst="textNoShape">
-                          <a:avLst/>
-                        </a:prstTxWarp>
-                        <a:noAutofit/>
-                      </wps:bodyPr>
-                    </wps:wsp>
-                  </a:graphicData>
-                </a:graphic>
-                <wp14:sizeRelH relativeFrom="margin">
-                  <wp14:pctWidth>0</wp14:pctWidth>
-                </wp14:sizeRelH>
-                <wp14:sizeRelV relativeFrom="margin">
-                  <wp14:pctHeight>0</wp14:pctHeight>
-                </wp14:sizeRelV>
-              </wp:anchor>
-            </w:drawing>
-          </mc:Choice>
-          <mc:Fallback>
-            <w:pict>
-              <v:shape w14:anchorId="06201B3B" id="Zone de texte 12" o:spid="_x0000_s1028" type="#_x0000_t202" style="position:absolute;margin-left:203.65pt;margin-top:19.15pt;width:70.5pt;height:33.75pt;z-index:251657215;visibility:visible;mso-wrap-style:square;mso-width-percent:0;mso-height-percent:0;mso-wrap-distance-left:9pt;mso-wrap-distance-top:0;mso-wrap-distance-right:9pt;mso-wrap-distance-bottom:0;mso-position-horizontal:absolute;mso-position-horizontal-relative:text;mso-position-vertical:absolute;mso-position-vertical-relative:text;mso-width-percent:0;mso-height-percent:0;mso-width-relative:margin;mso-height-relative:margin;v-text-anchor:top" o:gfxdata="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" fillcolor="white [3201]" stroked="f" strokeweight=".5pt">
-                <v:textbox>
-                  <w:txbxContent>
-                    <w:p>
-                      <w:pPr>
-                        <w:jc w:val="center"/>
-                      </w:pPr>
-                      <w:r>
-                        <w:t>Application Xamarin</w:t>
-                      </w:r>
-                    </w:p>
-                  </w:txbxContent>
-                </v:textbox>
-              </v:shape>
-            </w:pict>
-          </mc:Fallback>
-        </mc:AlternateContent>
-      </w:r>
+    </w:p>
+    <w:p>
+      <w:pPr>
+        <w:rPr>
+          <w:rFonts w:ascii="Algerian" w:eastAsia="Batang" w:hAnsi="Algerian"/>
+          <w:sz w:val="28"/>
+          <w:szCs w:val="28"/>
+        </w:rPr>
+      </w:pPr>
+    </w:p>
+    <w:p>
+      <w:pPr>
+        <w:rPr>
+          <w:rFonts w:ascii="Algerian" w:eastAsia="Batang" w:hAnsi="Algerian"/>
+          <w:sz w:val="28"/>
+          <w:szCs w:val="28"/>
+        </w:rPr>
+      </w:pPr>
+    </w:p>
+    <w:p>
+      <w:pPr>
+        <w:rPr>
+          <w:rFonts w:ascii="Algerian" w:eastAsia="Batang" w:hAnsi="Algerian"/>
+          <w:sz w:val="28"/>
+          <w:szCs w:val="28"/>
+        </w:rPr>
+      </w:pPr>
     </w:p>
     <w:p>
       <w:pPr>
@@ -2354,7 +1777,7 @@
                     </pic:cNvPicPr>
                   </pic:nvPicPr>
                   <pic:blipFill>
-                    <a:blip r:embed="rId12" cstate="print">
+                    <a:blip r:embed="rId10" cstate="print">
                       <a:extLst>
                         <a:ext uri="{28A0092B-C50C-407E-A947-70E740481C1C}">
                           <a14:useLocalDpi xmlns:a14="http://schemas.microsoft.com/office/drawing/2010/main" val="0"/>
@@ -2506,7 +1929,7 @@
                     </pic:cNvPicPr>
                   </pic:nvPicPr>
                   <pic:blipFill>
-                    <a:blip r:embed="rId13" cstate="print">
+                    <a:blip r:embed="rId11" cstate="print">
                       <a:extLst>
                         <a:ext uri="{28A0092B-C50C-407E-A947-70E740481C1C}">
                           <a14:useLocalDpi xmlns:a14="http://schemas.microsoft.com/office/drawing/2010/main" val="0"/>
@@ -2573,7 +1996,7 @@
                     </pic:cNvPicPr>
                   </pic:nvPicPr>
                   <pic:blipFill>
-                    <a:blip r:embed="rId14">
+                    <a:blip r:embed="rId12">
                       <a:extLst>
                         <a:ext uri="{28A0092B-C50C-407E-A947-70E740481C1C}">
                           <a14:useLocalDpi xmlns:a14="http://schemas.microsoft.com/office/drawing/2010/main" val="0"/>
@@ -2640,7 +2063,7 @@
                     </pic:cNvPicPr>
                   </pic:nvPicPr>
                   <pic:blipFill>
-                    <a:blip r:embed="rId15" cstate="print">
+                    <a:blip r:embed="rId13" cstate="print">
                       <a:extLst>
                         <a:ext uri="{28A0092B-C50C-407E-A947-70E740481C1C}">
                           <a14:useLocalDpi xmlns:a14="http://schemas.microsoft.com/office/drawing/2010/main" val="0"/>
@@ -2707,7 +2130,7 @@
                     </pic:cNvPicPr>
                   </pic:nvPicPr>
                   <pic:blipFill>
-                    <a:blip r:embed="rId16" cstate="print">
+                    <a:blip r:embed="rId14" cstate="print">
                       <a:extLst>
                         <a:ext uri="{28A0092B-C50C-407E-A947-70E740481C1C}">
                           <a14:useLocalDpi xmlns:a14="http://schemas.microsoft.com/office/drawing/2010/main" val="0"/>
@@ -2746,7 +2169,7 @@
       </w:r>
     </w:p>
     <w:sectPr>
-      <w:footerReference w:type="default" r:id="rId17"/>
+      <w:footerReference w:type="default" r:id="rId15"/>
       <w:pgSz w:w="11906" w:h="16838"/>
       <w:pgMar w:top="1417" w:right="1417" w:bottom="1417" w:left="1417" w:header="708" w:footer="708" w:gutter="0"/>
       <w:cols w:space="708"/>

</xml_diff>

<commit_message>
Cahier des charges final 100
</commit_message>
<xml_diff>
--- a/files/word/cahier_des_charges.docx
+++ b/files/word/cahier_des_charges.docx
@@ -2,7 +2,11 @@
 <file path=word/document.xml><?xml version="1.0" encoding="utf-8"?>
 <w:document xmlns:wpc="http://schemas.microsoft.com/office/word/2010/wordprocessingCanvas" xmlns:cx="http://schemas.microsoft.com/office/drawing/2014/chartex" xmlns:cx1="http://schemas.microsoft.com/office/drawing/2015/9/8/chartex" xmlns:cx2="http://schemas.microsoft.com/office/drawing/2015/10/21/chartex" xmlns:cx3="http://schemas.microsoft.com/office/drawing/2016/5/9/chartex" xmlns:cx4="http://schemas.microsoft.com/office/drawing/2016/5/10/chartex" xmlns:cx5="http://schemas.microsoft.com/office/drawing/2016/5/11/chartex" xmlns:cx6="http://schemas.microsoft.com/office/drawing/2016/5/12/chartex" xmlns:cx7="http://schemas.microsoft.com/office/drawing/2016/5/13/chartex" xmlns:cx8="http://schemas.microsoft.com/office/drawing/2016/5/14/chartex" xmlns:mc="http://schemas.openxmlformats.org/markup-compatibility/2006" xmlns:aink="http://schemas.microsoft.com/office/drawing/2016/ink" xmlns:am3d="http://schemas.microsoft.com/office/drawing/2017/model3d" xmlns:o="urn:schemas-microsoft-com:office:office" xmlns:r="http://schemas.openxmlformats.org/officeDocument/2006/relationships" xmlns:m="http://schemas.openxmlformats.org/officeDocument/2006/math" xmlns:v="urn:schemas-microsoft-com:vml" xmlns:wp14="http://schemas.microsoft.com/office/word/2010/wordprocessingDrawing" xmlns:wp="http://schemas.openxmlformats.org/drawingml/2006/wordprocessingDrawing" xmlns:w10="urn:schemas-microsoft-com:office:word" xmlns:w="http://schemas.openxmlformats.org/wordprocessingml/2006/main" xmlns:w14="http://schemas.microsoft.com/office/word/2010/wordml" xmlns:w15="http://schemas.microsoft.com/office/word/2012/wordml" xmlns:w16cex="http://schemas.microsoft.com/office/word/2018/wordml/cex" xmlns:w16cid="http://schemas.microsoft.com/office/word/2016/wordml/cid" xmlns:w16="http://schemas.microsoft.com/office/word/2018/wordml" xmlns:w16sdtdh="http://schemas.microsoft.com/office/word/2020/wordml/sdtdatahash" xmlns:w16se="http://schemas.microsoft.com/office/word/2015/wordml/symex" xmlns:wpg="http://schemas.microsoft.com/office/word/2010/wordprocessingGroup" xmlns:wpi="http://schemas.microsoft.com/office/word/2010/wordprocessingInk" xmlns:wne="http://schemas.microsoft.com/office/word/2006/wordml" xmlns:wps="http://schemas.microsoft.com/office/word/2010/wordprocessingShape" mc:Ignorable="w14 w15 w16se w16cid w16 w16cex w16sdtdh wp14">
   <w:body>
-    <w:p/>
+    <w:p>
+      <w:r>
+        <w:t xml:space="preserve"> </w:t>
+      </w:r>
+    </w:p>
     <w:p>
       <w:pPr>
         <w:jc w:val="center"/>
@@ -1638,18 +1642,10 @@
           <w:noProof/>
         </w:rPr>
         <w:drawing>
-          <wp:anchor distT="0" distB="0" distL="114300" distR="114300" simplePos="0" relativeHeight="251673600" behindDoc="0" locked="0" layoutInCell="1" allowOverlap="1" wp14:anchorId="09A60E68" wp14:editId="77829122">
-            <wp:simplePos x="0" y="0"/>
-            <wp:positionH relativeFrom="margin">
-              <wp:posOffset>-99060</wp:posOffset>
-            </wp:positionH>
-            <wp:positionV relativeFrom="paragraph">
-              <wp:posOffset>130810</wp:posOffset>
-            </wp:positionV>
-            <wp:extent cx="5760720" cy="1746250"/>
-            <wp:effectExtent l="0" t="0" r="0" b="6350"/>
-            <wp:wrapNone/>
-            <wp:docPr id="2" name="Image 2"/>
+          <wp:inline distT="0" distB="0" distL="0" distR="0" wp14:anchorId="316F4A43" wp14:editId="0EF38EC5">
+            <wp:extent cx="6272697" cy="2038350"/>
+            <wp:effectExtent l="0" t="0" r="0" b="0"/>
+            <wp:docPr id="20" name="Image 20" descr="Une image contenant texte, clipart&#10;&#10;Description générée automatiquement"/>
             <wp:cNvGraphicFramePr>
               <a:graphicFrameLocks xmlns:a="http://schemas.openxmlformats.org/drawingml/2006/main" noChangeAspect="1"/>
             </wp:cNvGraphicFramePr>
@@ -1657,17 +1653,11 @@
               <a:graphicData uri="http://schemas.openxmlformats.org/drawingml/2006/picture">
                 <pic:pic xmlns:pic="http://schemas.openxmlformats.org/drawingml/2006/picture">
                   <pic:nvPicPr>
-                    <pic:cNvPr id="1" name=""/>
+                    <pic:cNvPr id="20" name="Image 20" descr="Une image contenant texte, clipart&#10;&#10;Description générée automatiquement"/>
                     <pic:cNvPicPr/>
                   </pic:nvPicPr>
                   <pic:blipFill>
-                    <a:blip r:embed="rId9">
-                      <a:extLst>
-                        <a:ext uri="{28A0092B-C50C-407E-A947-70E740481C1C}">
-                          <a14:useLocalDpi xmlns:a14="http://schemas.microsoft.com/office/drawing/2010/main" val="0"/>
-                        </a:ext>
-                      </a:extLst>
-                    </a:blip>
+                    <a:blip r:embed="rId9"/>
                     <a:stretch>
                       <a:fillRect/>
                     </a:stretch>
@@ -1675,7 +1665,7 @@
                   <pic:spPr>
                     <a:xfrm>
                       <a:off x="0" y="0"/>
-                      <a:ext cx="5760720" cy="1746250"/>
+                      <a:ext cx="6276309" cy="2039524"/>
                     </a:xfrm>
                     <a:prstGeom prst="rect">
                       <a:avLst/>
@@ -1684,13 +1674,7 @@
                 </pic:pic>
               </a:graphicData>
             </a:graphic>
-            <wp14:sizeRelH relativeFrom="page">
-              <wp14:pctWidth>0</wp14:pctWidth>
-            </wp14:sizeRelH>
-            <wp14:sizeRelV relativeFrom="page">
-              <wp14:pctHeight>0</wp14:pctHeight>
-            </wp14:sizeRelV>
-          </wp:anchor>
+          </wp:inline>
         </w:drawing>
       </w:r>
     </w:p>
@@ -1703,473 +1687,8 @@
         </w:rPr>
       </w:pPr>
     </w:p>
-    <w:p>
-      <w:pPr>
-        <w:rPr>
-          <w:rFonts w:ascii="Algerian" w:eastAsia="Batang" w:hAnsi="Algerian"/>
-          <w:sz w:val="28"/>
-          <w:szCs w:val="28"/>
-        </w:rPr>
-      </w:pPr>
-    </w:p>
-    <w:p>
-      <w:pPr>
-        <w:rPr>
-          <w:rFonts w:ascii="Algerian" w:eastAsia="Batang" w:hAnsi="Algerian"/>
-          <w:sz w:val="28"/>
-          <w:szCs w:val="28"/>
-        </w:rPr>
-      </w:pPr>
-    </w:p>
-    <w:p>
-      <w:pPr>
-        <w:rPr>
-          <w:rFonts w:ascii="Algerian" w:eastAsia="Batang" w:hAnsi="Algerian"/>
-          <w:sz w:val="28"/>
-          <w:szCs w:val="28"/>
-        </w:rPr>
-      </w:pPr>
-    </w:p>
-    <w:p>
-      <w:pPr>
-        <w:rPr>
-          <w:rFonts w:ascii="Algerian" w:eastAsia="Batang" w:hAnsi="Algerian"/>
-          <w:sz w:val="28"/>
-          <w:szCs w:val="28"/>
-        </w:rPr>
-      </w:pPr>
-    </w:p>
-    <w:p>
-      <w:pPr>
-        <w:rPr>
-          <w:rFonts w:ascii="Algerian" w:eastAsia="Batang" w:hAnsi="Algerian"/>
-          <w:sz w:val="28"/>
-          <w:szCs w:val="28"/>
-        </w:rPr>
-      </w:pPr>
-      <w:r>
-        <w:rPr>
-          <w:noProof/>
-        </w:rPr>
-        <w:drawing>
-          <wp:anchor distT="0" distB="0" distL="114300" distR="114300" simplePos="0" relativeHeight="251669504" behindDoc="1" locked="0" layoutInCell="1" allowOverlap="1" wp14:anchorId="5621C6DD" wp14:editId="201CCBE6">
-            <wp:simplePos x="0" y="0"/>
-            <wp:positionH relativeFrom="column">
-              <wp:posOffset>3586480</wp:posOffset>
-            </wp:positionH>
-            <wp:positionV relativeFrom="paragraph">
-              <wp:posOffset>357505</wp:posOffset>
-            </wp:positionV>
-            <wp:extent cx="1703893" cy="2428875"/>
-            <wp:effectExtent l="0" t="0" r="0" b="0"/>
-            <wp:wrapNone/>
-            <wp:docPr id="16" name="Image 16" descr="Map Classe (Xamarin.Forms.Maps) | Microsoft Docs"/>
-            <wp:cNvGraphicFramePr>
-              <a:graphicFrameLocks xmlns:a="http://schemas.openxmlformats.org/drawingml/2006/main" noChangeAspect="1"/>
-            </wp:cNvGraphicFramePr>
-            <a:graphic xmlns:a="http://schemas.openxmlformats.org/drawingml/2006/main">
-              <a:graphicData uri="http://schemas.openxmlformats.org/drawingml/2006/picture">
-                <pic:pic xmlns:pic="http://schemas.openxmlformats.org/drawingml/2006/picture">
-                  <pic:nvPicPr>
-                    <pic:cNvPr id="0" name="Picture 8" descr="Map Classe (Xamarin.Forms.Maps) | Microsoft Docs"/>
-                    <pic:cNvPicPr>
-                      <a:picLocks noChangeAspect="1" noChangeArrowheads="1"/>
-                    </pic:cNvPicPr>
-                  </pic:nvPicPr>
-                  <pic:blipFill>
-                    <a:blip r:embed="rId10" cstate="print">
-                      <a:extLst>
-                        <a:ext uri="{28A0092B-C50C-407E-A947-70E740481C1C}">
-                          <a14:useLocalDpi xmlns:a14="http://schemas.microsoft.com/office/drawing/2010/main" val="0"/>
-                        </a:ext>
-                      </a:extLst>
-                    </a:blip>
-                    <a:srcRect/>
-                    <a:stretch>
-                      <a:fillRect/>
-                    </a:stretch>
-                  </pic:blipFill>
-                  <pic:spPr bwMode="auto">
-                    <a:xfrm>
-                      <a:off x="0" y="0"/>
-                      <a:ext cx="1707059" cy="2433389"/>
-                    </a:xfrm>
-                    <a:prstGeom prst="rect">
-                      <a:avLst/>
-                    </a:prstGeom>
-                    <a:noFill/>
-                    <a:ln>
-                      <a:noFill/>
-                    </a:ln>
-                  </pic:spPr>
-                </pic:pic>
-              </a:graphicData>
-            </a:graphic>
-            <wp14:sizeRelH relativeFrom="page">
-              <wp14:pctWidth>0</wp14:pctWidth>
-            </wp14:sizeRelH>
-            <wp14:sizeRelV relativeFrom="page">
-              <wp14:pctHeight>0</wp14:pctHeight>
-            </wp14:sizeRelV>
-          </wp:anchor>
-        </w:drawing>
-      </w:r>
-      <w:r>
-        <w:rPr>
-          <w:rFonts w:ascii="Algerian" w:eastAsia="Batang" w:hAnsi="Algerian"/>
-          <w:sz w:val="28"/>
-          <w:szCs w:val="28"/>
-        </w:rPr>
-        <w:t xml:space="preserve">8 </w:t>
-      </w:r>
-      <w:proofErr w:type="spellStart"/>
-      <w:r>
-        <w:rPr>
-          <w:rFonts w:ascii="Algerian" w:eastAsia="Batang" w:hAnsi="Algerian"/>
-          <w:sz w:val="28"/>
-          <w:szCs w:val="28"/>
-        </w:rPr>
-        <w:t>Résultat</w:t>
-      </w:r>
-      <w:r>
-        <w:rPr>
-          <w:rFonts w:ascii="Algerian" w:eastAsia="Batang" w:hAnsi="Algerian"/>
-          <w:sz w:val="28"/>
-          <w:szCs w:val="28"/>
-        </w:rPr>
-        <w:t>S</w:t>
-      </w:r>
-      <w:proofErr w:type="spellEnd"/>
-      <w:r>
-        <w:rPr>
-          <w:rFonts w:ascii="Algerian" w:eastAsia="Batang" w:hAnsi="Algerian"/>
-          <w:sz w:val="28"/>
-          <w:szCs w:val="28"/>
-        </w:rPr>
-        <w:t xml:space="preserve"> </w:t>
-      </w:r>
-      <w:proofErr w:type="spellStart"/>
-      <w:r>
-        <w:rPr>
-          <w:rFonts w:ascii="Algerian" w:eastAsia="Batang" w:hAnsi="Algerian"/>
-          <w:sz w:val="28"/>
-          <w:szCs w:val="28"/>
-        </w:rPr>
-        <w:t>possible</w:t>
-      </w:r>
-      <w:r>
-        <w:rPr>
-          <w:rFonts w:ascii="Algerian" w:eastAsia="Batang" w:hAnsi="Algerian"/>
-          <w:sz w:val="28"/>
-          <w:szCs w:val="28"/>
-        </w:rPr>
-        <w:t>S</w:t>
-      </w:r>
-      <w:proofErr w:type="spellEnd"/>
-      <w:r>
-        <w:rPr>
-          <w:rFonts w:ascii="Algerian" w:eastAsia="Batang" w:hAnsi="Algerian"/>
-          <w:sz w:val="28"/>
-          <w:szCs w:val="28"/>
-        </w:rPr>
-        <w:t xml:space="preserve"> ou </w:t>
-      </w:r>
-      <w:proofErr w:type="spellStart"/>
-      <w:r>
-        <w:rPr>
-          <w:rFonts w:ascii="Algerian" w:eastAsia="Batang" w:hAnsi="Algerian"/>
-          <w:sz w:val="28"/>
-          <w:szCs w:val="28"/>
-        </w:rPr>
-        <w:t>attendu</w:t>
-      </w:r>
-      <w:r>
-        <w:rPr>
-          <w:rFonts w:ascii="Algerian" w:eastAsia="Batang" w:hAnsi="Algerian"/>
-          <w:sz w:val="28"/>
-          <w:szCs w:val="28"/>
-        </w:rPr>
-        <w:t>S</w:t>
-      </w:r>
-      <w:proofErr w:type="spellEnd"/>
-    </w:p>
-    <w:p>
-      <w:pPr>
-        <w:rPr>
-          <w:lang w:val="it-IT"/>
-        </w:rPr>
-      </w:pPr>
-      <w:r>
-        <w:rPr>
-          <w:noProof/>
-        </w:rPr>
-        <w:drawing>
-          <wp:anchor distT="0" distB="0" distL="114300" distR="114300" simplePos="0" relativeHeight="251671552" behindDoc="1" locked="0" layoutInCell="1" allowOverlap="1" wp14:anchorId="6AEC2298" wp14:editId="06C77FD4">
-            <wp:simplePos x="0" y="0"/>
-            <wp:positionH relativeFrom="margin">
-              <wp:posOffset>1710055</wp:posOffset>
-            </wp:positionH>
-            <wp:positionV relativeFrom="paragraph">
-              <wp:posOffset>2688590</wp:posOffset>
-            </wp:positionV>
-            <wp:extent cx="2426481" cy="2305050"/>
-            <wp:effectExtent l="0" t="0" r="0" b="0"/>
-            <wp:wrapNone/>
-            <wp:docPr id="18" name="Image 18" descr="Xamarin.Forms SwipeView - Xamarin | Microsoft Docs"/>
-            <wp:cNvGraphicFramePr>
-              <a:graphicFrameLocks xmlns:a="http://schemas.openxmlformats.org/drawingml/2006/main" noChangeAspect="1"/>
-            </wp:cNvGraphicFramePr>
-            <a:graphic xmlns:a="http://schemas.openxmlformats.org/drawingml/2006/main">
-              <a:graphicData uri="http://schemas.openxmlformats.org/drawingml/2006/picture">
-                <pic:pic xmlns:pic="http://schemas.openxmlformats.org/drawingml/2006/picture">
-                  <pic:nvPicPr>
-                    <pic:cNvPr id="0" name="Picture 12" descr="Xamarin.Forms SwipeView - Xamarin | Microsoft Docs"/>
-                    <pic:cNvPicPr>
-                      <a:picLocks noChangeAspect="1" noChangeArrowheads="1"/>
-                    </pic:cNvPicPr>
-                  </pic:nvPicPr>
-                  <pic:blipFill>
-                    <a:blip r:embed="rId11" cstate="print">
-                      <a:extLst>
-                        <a:ext uri="{28A0092B-C50C-407E-A947-70E740481C1C}">
-                          <a14:useLocalDpi xmlns:a14="http://schemas.microsoft.com/office/drawing/2010/main" val="0"/>
-                        </a:ext>
-                      </a:extLst>
-                    </a:blip>
-                    <a:srcRect/>
-                    <a:stretch>
-                      <a:fillRect/>
-                    </a:stretch>
-                  </pic:blipFill>
-                  <pic:spPr bwMode="auto">
-                    <a:xfrm>
-                      <a:off x="0" y="0"/>
-                      <a:ext cx="2426481" cy="2305050"/>
-                    </a:xfrm>
-                    <a:prstGeom prst="rect">
-                      <a:avLst/>
-                    </a:prstGeom>
-                    <a:noFill/>
-                    <a:ln>
-                      <a:noFill/>
-                    </a:ln>
-                  </pic:spPr>
-                </pic:pic>
-              </a:graphicData>
-            </a:graphic>
-            <wp14:sizeRelH relativeFrom="page">
-              <wp14:pctWidth>0</wp14:pctWidth>
-            </wp14:sizeRelH>
-            <wp14:sizeRelV relativeFrom="page">
-              <wp14:pctHeight>0</wp14:pctHeight>
-            </wp14:sizeRelV>
-          </wp:anchor>
-        </w:drawing>
-      </w:r>
-      <w:r>
-        <w:rPr>
-          <w:noProof/>
-        </w:rPr>
-        <w:drawing>
-          <wp:anchor distT="0" distB="0" distL="114300" distR="114300" simplePos="0" relativeHeight="251670528" behindDoc="0" locked="0" layoutInCell="1" allowOverlap="1" wp14:anchorId="7F0DA81D" wp14:editId="1B72A2BC">
-            <wp:simplePos x="0" y="0"/>
-            <wp:positionH relativeFrom="margin">
-              <wp:align>left</wp:align>
-            </wp:positionH>
-            <wp:positionV relativeFrom="paragraph">
-              <wp:posOffset>2688590</wp:posOffset>
-            </wp:positionV>
-            <wp:extent cx="1371600" cy="2387074"/>
-            <wp:effectExtent l="0" t="0" r="0" b="0"/>
-            <wp:wrapNone/>
-            <wp:docPr id="17" name="Image 17" descr="c# - Xamarin.Forms: issues positioning labels and setting row height? -  Stack Overflow"/>
-            <wp:cNvGraphicFramePr>
-              <a:graphicFrameLocks xmlns:a="http://schemas.openxmlformats.org/drawingml/2006/main" noChangeAspect="1"/>
-            </wp:cNvGraphicFramePr>
-            <a:graphic xmlns:a="http://schemas.openxmlformats.org/drawingml/2006/main">
-              <a:graphicData uri="http://schemas.openxmlformats.org/drawingml/2006/picture">
-                <pic:pic xmlns:pic="http://schemas.openxmlformats.org/drawingml/2006/picture">
-                  <pic:nvPicPr>
-                    <pic:cNvPr id="0" name="Picture 10" descr="c# - Xamarin.Forms: issues positioning labels and setting row height? -  Stack Overflow"/>
-                    <pic:cNvPicPr>
-                      <a:picLocks noChangeAspect="1" noChangeArrowheads="1"/>
-                    </pic:cNvPicPr>
-                  </pic:nvPicPr>
-                  <pic:blipFill>
-                    <a:blip r:embed="rId12">
-                      <a:extLst>
-                        <a:ext uri="{28A0092B-C50C-407E-A947-70E740481C1C}">
-                          <a14:useLocalDpi xmlns:a14="http://schemas.microsoft.com/office/drawing/2010/main" val="0"/>
-                        </a:ext>
-                      </a:extLst>
-                    </a:blip>
-                    <a:srcRect/>
-                    <a:stretch>
-                      <a:fillRect/>
-                    </a:stretch>
-                  </pic:blipFill>
-                  <pic:spPr bwMode="auto">
-                    <a:xfrm>
-                      <a:off x="0" y="0"/>
-                      <a:ext cx="1371600" cy="2387074"/>
-                    </a:xfrm>
-                    <a:prstGeom prst="rect">
-                      <a:avLst/>
-                    </a:prstGeom>
-                    <a:noFill/>
-                    <a:ln>
-                      <a:noFill/>
-                    </a:ln>
-                  </pic:spPr>
-                </pic:pic>
-              </a:graphicData>
-            </a:graphic>
-            <wp14:sizeRelH relativeFrom="page">
-              <wp14:pctWidth>0</wp14:pctWidth>
-            </wp14:sizeRelH>
-            <wp14:sizeRelV relativeFrom="page">
-              <wp14:pctHeight>0</wp14:pctHeight>
-            </wp14:sizeRelV>
-          </wp:anchor>
-        </w:drawing>
-      </w:r>
-      <w:r>
-        <w:rPr>
-          <w:noProof/>
-        </w:rPr>
-        <w:drawing>
-          <wp:anchor distT="0" distB="0" distL="114300" distR="114300" simplePos="0" relativeHeight="251667456" behindDoc="0" locked="0" layoutInCell="1" allowOverlap="1" wp14:anchorId="7E7CECC8" wp14:editId="772BE50D">
-            <wp:simplePos x="0" y="0"/>
-            <wp:positionH relativeFrom="column">
-              <wp:posOffset>1967230</wp:posOffset>
-            </wp:positionH>
-            <wp:positionV relativeFrom="paragraph">
-              <wp:posOffset>22298</wp:posOffset>
-            </wp:positionV>
-            <wp:extent cx="1370728" cy="2438400"/>
-            <wp:effectExtent l="0" t="0" r="1270" b="0"/>
-            <wp:wrapNone/>
-            <wp:docPr id="15" name="Image 15" descr="Beautiful XAML pages and templates for Xamarin | UI Kit | Syncfusion"/>
-            <wp:cNvGraphicFramePr>
-              <a:graphicFrameLocks xmlns:a="http://schemas.openxmlformats.org/drawingml/2006/main" noChangeAspect="1"/>
-            </wp:cNvGraphicFramePr>
-            <a:graphic xmlns:a="http://schemas.openxmlformats.org/drawingml/2006/main">
-              <a:graphicData uri="http://schemas.openxmlformats.org/drawingml/2006/picture">
-                <pic:pic xmlns:pic="http://schemas.openxmlformats.org/drawingml/2006/picture">
-                  <pic:nvPicPr>
-                    <pic:cNvPr id="0" name="Picture 6" descr="Beautiful XAML pages and templates for Xamarin | UI Kit | Syncfusion"/>
-                    <pic:cNvPicPr>
-                      <a:picLocks noChangeAspect="1" noChangeArrowheads="1"/>
-                    </pic:cNvPicPr>
-                  </pic:nvPicPr>
-                  <pic:blipFill>
-                    <a:blip r:embed="rId13" cstate="print">
-                      <a:extLst>
-                        <a:ext uri="{28A0092B-C50C-407E-A947-70E740481C1C}">
-                          <a14:useLocalDpi xmlns:a14="http://schemas.microsoft.com/office/drawing/2010/main" val="0"/>
-                        </a:ext>
-                      </a:extLst>
-                    </a:blip>
-                    <a:srcRect/>
-                    <a:stretch>
-                      <a:fillRect/>
-                    </a:stretch>
-                  </pic:blipFill>
-                  <pic:spPr bwMode="auto">
-                    <a:xfrm>
-                      <a:off x="0" y="0"/>
-                      <a:ext cx="1370728" cy="2438400"/>
-                    </a:xfrm>
-                    <a:prstGeom prst="rect">
-                      <a:avLst/>
-                    </a:prstGeom>
-                    <a:noFill/>
-                    <a:ln>
-                      <a:noFill/>
-                    </a:ln>
-                  </pic:spPr>
-                </pic:pic>
-              </a:graphicData>
-            </a:graphic>
-            <wp14:sizeRelH relativeFrom="page">
-              <wp14:pctWidth>0</wp14:pctWidth>
-            </wp14:sizeRelH>
-            <wp14:sizeRelV relativeFrom="page">
-              <wp14:pctHeight>0</wp14:pctHeight>
-            </wp14:sizeRelV>
-          </wp:anchor>
-        </w:drawing>
-      </w:r>
-      <w:r>
-        <w:rPr>
-          <w:noProof/>
-        </w:rPr>
-        <w:drawing>
-          <wp:anchor distT="0" distB="0" distL="114300" distR="114300" simplePos="0" relativeHeight="251668480" behindDoc="0" locked="0" layoutInCell="1" allowOverlap="1" wp14:anchorId="3BAF8BA7" wp14:editId="0CF73AF6">
-            <wp:simplePos x="0" y="0"/>
-            <wp:positionH relativeFrom="column">
-              <wp:posOffset>-4445</wp:posOffset>
-            </wp:positionH>
-            <wp:positionV relativeFrom="paragraph">
-              <wp:posOffset>2540</wp:posOffset>
-            </wp:positionV>
-            <wp:extent cx="1381569" cy="2457450"/>
-            <wp:effectExtent l="0" t="0" r="9525" b="0"/>
-            <wp:wrapNone/>
-            <wp:docPr id="14" name="Image 14" descr="Beautiful XAML pages and templates for Xamarin | UI Kit | Syncfusion"/>
-            <wp:cNvGraphicFramePr>
-              <a:graphicFrameLocks xmlns:a="http://schemas.openxmlformats.org/drawingml/2006/main" noChangeAspect="1"/>
-            </wp:cNvGraphicFramePr>
-            <a:graphic xmlns:a="http://schemas.openxmlformats.org/drawingml/2006/main">
-              <a:graphicData uri="http://schemas.openxmlformats.org/drawingml/2006/picture">
-                <pic:pic xmlns:pic="http://schemas.openxmlformats.org/drawingml/2006/picture">
-                  <pic:nvPicPr>
-                    <pic:cNvPr id="0" name="Picture 4" descr="Beautiful XAML pages and templates for Xamarin | UI Kit | Syncfusion"/>
-                    <pic:cNvPicPr>
-                      <a:picLocks noChangeAspect="1" noChangeArrowheads="1"/>
-                    </pic:cNvPicPr>
-                  </pic:nvPicPr>
-                  <pic:blipFill>
-                    <a:blip r:embed="rId14" cstate="print">
-                      <a:extLst>
-                        <a:ext uri="{28A0092B-C50C-407E-A947-70E740481C1C}">
-                          <a14:useLocalDpi xmlns:a14="http://schemas.microsoft.com/office/drawing/2010/main" val="0"/>
-                        </a:ext>
-                      </a:extLst>
-                    </a:blip>
-                    <a:srcRect/>
-                    <a:stretch>
-                      <a:fillRect/>
-                    </a:stretch>
-                  </pic:blipFill>
-                  <pic:spPr bwMode="auto">
-                    <a:xfrm>
-                      <a:off x="0" y="0"/>
-                      <a:ext cx="1381569" cy="2457450"/>
-                    </a:xfrm>
-                    <a:prstGeom prst="rect">
-                      <a:avLst/>
-                    </a:prstGeom>
-                    <a:noFill/>
-                    <a:ln>
-                      <a:noFill/>
-                    </a:ln>
-                  </pic:spPr>
-                </pic:pic>
-              </a:graphicData>
-            </a:graphic>
-            <wp14:sizeRelH relativeFrom="page">
-              <wp14:pctWidth>0</wp14:pctWidth>
-            </wp14:sizeRelH>
-            <wp14:sizeRelV relativeFrom="page">
-              <wp14:pctHeight>0</wp14:pctHeight>
-            </wp14:sizeRelV>
-          </wp:anchor>
-        </w:drawing>
-      </w:r>
-    </w:p>
     <w:sectPr>
-      <w:footerReference w:type="default" r:id="rId15"/>
+      <w:footerReference w:type="default" r:id="rId10"/>
       <w:pgSz w:w="11906" w:h="16838"/>
       <w:pgMar w:top="1417" w:right="1417" w:bottom="1417" w:left="1417" w:header="708" w:footer="708" w:gutter="0"/>
       <w:cols w:space="708"/>
@@ -3096,7 +2615,6 @@
   <w:style w:type="character" w:default="1" w:styleId="Policepardfaut">
     <w:name w:val="Default Paragraph Font"/>
     <w:uiPriority w:val="1"/>
-    <w:semiHidden/>
     <w:unhideWhenUsed/>
   </w:style>
   <w:style w:type="table" w:default="1" w:styleId="TableauNormal">

</xml_diff>